<commit_message>
commit from final submission
</commit_message>
<xml_diff>
--- a/Capstone project report.docx
+++ b/Capstone project report.docx
@@ -5171,10 +5171,7 @@
         <w:t xml:space="preserve"> </w:t>
       </w:r>
       <w:r>
-        <w:t>a Hashing</w:t>
-      </w:r>
-      <w:r>
-        <w:t xml:space="preserve">Vectorizer was tested </w:t>
+        <w:t xml:space="preserve">a HashingVectorizer was tested </w:t>
       </w:r>
       <w:r>
         <w:t xml:space="preserve">but </w:t>
@@ -5211,7 +5208,13 @@
         <w:t xml:space="preserve"> exp</w:t>
       </w:r>
       <w:r>
-        <w:t>loring suggested similar users revealed something striking:</w:t>
+        <w:t xml:space="preserve">loring </w:t>
+      </w:r>
+      <w:r>
+        <w:t>matches</w:t>
+      </w:r>
+      <w:r>
+        <w:t xml:space="preserve"> revealed something striking:</w:t>
       </w:r>
       <w:r>
         <w:t xml:space="preserve"> some users with more shared interests were still ranked below some others with less shared interests. </w:t>
@@ -5264,11 +5267,11 @@
         <w:pStyle w:val="NoSpacing"/>
       </w:pPr>
       <w:r>
-        <w:t xml:space="preserve">As provided by sklearn's documentation the max_df parameter allows to set a threshold so that when the vocabulary is built, the vectorizer will ignore terms that have a document frequency strictly higher than the given threshold. In our case setting a low </w:t>
+        <w:t xml:space="preserve">As provided by sklearn's documentation the max_df parameter allows to set a threshold so that when the vocabulary is built, the vectorizer will ignore terms that have a document frequency strictly higher than the given threshold. In our case setting a low number relative to our dataset (1000) as threshold has the effect of discarding the 281 </w:t>
       </w:r>
       <w:r>
         <w:lastRenderedPageBreak/>
-        <w:t xml:space="preserve">number relative to our dataset (1000) as threshold has the effect of discarding the 281 most common interests. Thus, our algorithm now seems to return people matching users based on their most peculiar and uncommon interests... which is something potentially interesting. </w:t>
+        <w:t xml:space="preserve">most common interests. Thus, our algorithm now seems to return people matching users based on their most peculiar and uncommon interests... which is something potentially interesting. </w:t>
       </w:r>
       <w:r>
         <w:t>However,</w:t>
@@ -5350,7 +5353,13 @@
     </w:p>
     <w:p>
       <w:r>
-        <w:t>In this section, the final model and any supporting qualities should be evaluated in detail. It should be clear how the final model was derived and why this model was chosen. In addition, some type of analysis should be used to validate the robustness of this model and its solution, such as manipulating the input data or environment to see how the model’s solution is affected (this is called sensitivity analysis). Questions to ask yourself when writing this section:</w:t>
+        <w:t>In this section, the final model and any supporting qualities should be evaluated in detail. It should be clear how the final model was derived and why this model was chosen. In addition, some type of analysis should be</w:t>
+      </w:r>
+      <w:r>
+        <w:t>`1</w:t>
+      </w:r>
+      <w:r>
+        <w:t xml:space="preserve"> used to validate the robustness of this model and its solution, such as manipulating the input data or environment to see how the model’s solution is affected (this is called sensitivity analysis). Questions to ask yourself when writing this section:</w:t>
       </w:r>
     </w:p>
     <w:p>
@@ -5403,16 +5412,22 @@
     </w:p>
     <w:p>
       <w:r>
-        <w:t xml:space="preserve">From the section above, we can argue that the final model is the result of a lot of refinement. Choosing CountVectorizer seems to be the right choice given the input data. TF-IDF is made for extracting what a document is about, ignoring the words that </w:t>
-      </w:r>
+        <w:t>From the section above, we can argue that the final model is the result of a lot of refinement. Choosing CountVectorizer seems to be the right choice given the input data. TF-IDF is made for extracting what a document is about, ignoring the words that are too frequent. However, from our input data the “bag of words” for each user are just the list of their interests, all of which important.</w:t>
+      </w:r>
+    </w:p>
+    <w:p>
       <w:r>
         <w:lastRenderedPageBreak/>
-        <w:t>are too frequent. However, from our input data the “bag of words” for each user are just the list of their interests, all of which important.</w:t>
-      </w:r>
-    </w:p>
-    <w:p>
-      <w:r>
-        <w:t>Let’s explore the different parameters of our models:</w:t>
+        <w:t xml:space="preserve">Let’s explore </w:t>
+      </w:r>
+      <w:r>
+        <w:t xml:space="preserve">and discuss </w:t>
+      </w:r>
+      <w:r>
+        <w:t>the dif</w:t>
+      </w:r>
+      <w:r>
+        <w:t>ferent parameters of our model:</w:t>
       </w:r>
     </w:p>
     <w:p>
@@ -5476,17 +5491,7 @@
           <w:szCs w:val="22"/>
           <w:shd w:val="clear" w:color="auto" w:fill="FFFFFF"/>
         </w:rPr>
-        <w:t>contain</w:t>
-      </w:r>
-      <w:r>
-        <w:rPr>
-          <w:rFonts w:ascii="Helvetica" w:hAnsi="Helvetica"/>
-          <w:color w:val="1D1F22"/>
-          <w:sz w:val="22"/>
-          <w:szCs w:val="22"/>
-          <w:shd w:val="clear" w:color="auto" w:fill="FFFFFF"/>
-        </w:rPr>
-        <w:t xml:space="preserve"> characters not of the given</w:t>
+        <w:t>contain characters not of the given</w:t>
       </w:r>
       <w:r>
         <w:rPr>
@@ -5743,7 +5748,20 @@
         <w:t xml:space="preserve"> : </w:t>
       </w:r>
       <w:r>
-        <w:t>All</w:t>
+        <w:t xml:space="preserve">This parameter which by default is set to False, was tried with True, setting </w:t>
+      </w:r>
+      <w:r>
+        <w:rPr>
+          <w:rFonts w:ascii="Helvetica" w:hAnsi="Helvetica"/>
+          <w:color w:val="1D1F22"/>
+          <w:sz w:val="22"/>
+          <w:szCs w:val="22"/>
+          <w:shd w:val="clear" w:color="auto" w:fill="FFFFFF"/>
+        </w:rPr>
+        <w:t>all non-zero counts to 1</w:t>
+      </w:r>
+      <w:r>
+        <w:t>. But the output of our algorithm was exactly the same.</w:t>
       </w:r>
     </w:p>
     <w:p>
@@ -5762,6 +5780,959 @@
       </w:r>
     </w:p>
     <w:p/>
+    <w:p>
+      <w:r>
+        <w:t xml:space="preserve">As expected our solution model returns a list of users ranked by similarity of interests with the queried user, with a similarity score between 0 and 1. Here’s an example output </w:t>
+      </w:r>
+      <w:r>
+        <w:t>of output</w:t>
+      </w:r>
+      <w:r>
+        <w:t xml:space="preserve"> </w:t>
+      </w:r>
+      <w:r>
+        <w:t xml:space="preserve">(with user #246) </w:t>
+      </w:r>
+      <w:r>
+        <w:t>from our algorithm:</w:t>
+      </w:r>
+    </w:p>
+    <w:p>
+      <w:pPr>
+        <w:shd w:val="clear" w:color="auto" w:fill="FFFFFF"/>
+        <w:tabs>
+          <w:tab w:val="left" w:pos="916"/>
+          <w:tab w:val="left" w:pos="1832"/>
+          <w:tab w:val="left" w:pos="2748"/>
+          <w:tab w:val="left" w:pos="3664"/>
+          <w:tab w:val="left" w:pos="4580"/>
+          <w:tab w:val="left" w:pos="5496"/>
+          <w:tab w:val="left" w:pos="6412"/>
+          <w:tab w:val="left" w:pos="7328"/>
+          <w:tab w:val="left" w:pos="8244"/>
+          <w:tab w:val="left" w:pos="9160"/>
+          <w:tab w:val="left" w:pos="10076"/>
+          <w:tab w:val="left" w:pos="10992"/>
+          <w:tab w:val="left" w:pos="11908"/>
+          <w:tab w:val="left" w:pos="12824"/>
+          <w:tab w:val="left" w:pos="13740"/>
+          <w:tab w:val="left" w:pos="14656"/>
+        </w:tabs>
+        <w:wordWrap w:val="0"/>
+        <w:spacing w:after="0"/>
+        <w:textAlignment w:val="baseline"/>
+        <w:rPr>
+          <w:rFonts w:ascii="Courier New" w:hAnsi="Courier New" w:cs="Courier New"/>
+          <w:color w:val="000000"/>
+          <w:sz w:val="21"/>
+          <w:szCs w:val="21"/>
+        </w:rPr>
+      </w:pPr>
+      <w:r>
+        <w:rPr>
+          <w:rFonts w:ascii="Courier New" w:hAnsi="Courier New" w:cs="Courier New"/>
+          <w:color w:val="000000"/>
+          <w:sz w:val="21"/>
+          <w:szCs w:val="21"/>
+        </w:rPr>
+        <w:t>Selected user's interests: [u'Consciousness', u'Jewish', u'Spirituality', u'Alternative Medicine', u'Meditation', u'Bilingual Spanish/English', u'Philosophy', u'Nature Walks', u'Outdoors', u'Animal Welfare', u'Dog Rescue', u'Pug', u'Small Breed Dogs', u'Art', u'professional-networking']</w:t>
+      </w:r>
+    </w:p>
+    <w:p>
+      <w:pPr>
+        <w:shd w:val="clear" w:color="auto" w:fill="FFFFFF"/>
+        <w:tabs>
+          <w:tab w:val="left" w:pos="916"/>
+          <w:tab w:val="left" w:pos="1832"/>
+          <w:tab w:val="left" w:pos="2748"/>
+          <w:tab w:val="left" w:pos="3664"/>
+          <w:tab w:val="left" w:pos="4580"/>
+          <w:tab w:val="left" w:pos="5496"/>
+          <w:tab w:val="left" w:pos="6412"/>
+          <w:tab w:val="left" w:pos="7328"/>
+          <w:tab w:val="left" w:pos="8244"/>
+          <w:tab w:val="left" w:pos="9160"/>
+          <w:tab w:val="left" w:pos="10076"/>
+          <w:tab w:val="left" w:pos="10992"/>
+          <w:tab w:val="left" w:pos="11908"/>
+          <w:tab w:val="left" w:pos="12824"/>
+          <w:tab w:val="left" w:pos="13740"/>
+          <w:tab w:val="left" w:pos="14656"/>
+        </w:tabs>
+        <w:wordWrap w:val="0"/>
+        <w:spacing w:after="0"/>
+        <w:textAlignment w:val="baseline"/>
+        <w:rPr>
+          <w:rFonts w:ascii="Courier New" w:hAnsi="Courier New" w:cs="Courier New"/>
+          <w:color w:val="000000"/>
+          <w:sz w:val="21"/>
+          <w:szCs w:val="21"/>
+        </w:rPr>
+      </w:pPr>
+      <w:r>
+        <w:rPr>
+          <w:rFonts w:ascii="Courier New" w:hAnsi="Courier New" w:cs="Courier New"/>
+          <w:color w:val="000000"/>
+          <w:sz w:val="21"/>
+          <w:szCs w:val="21"/>
+        </w:rPr>
+        <w:t>Queried user has 27 interests</w:t>
+      </w:r>
+    </w:p>
+    <w:p>
+      <w:pPr>
+        <w:shd w:val="clear" w:color="auto" w:fill="FFFFFF"/>
+        <w:tabs>
+          <w:tab w:val="left" w:pos="916"/>
+          <w:tab w:val="left" w:pos="1832"/>
+          <w:tab w:val="left" w:pos="2748"/>
+          <w:tab w:val="left" w:pos="3664"/>
+          <w:tab w:val="left" w:pos="4580"/>
+          <w:tab w:val="left" w:pos="5496"/>
+          <w:tab w:val="left" w:pos="6412"/>
+          <w:tab w:val="left" w:pos="7328"/>
+          <w:tab w:val="left" w:pos="8244"/>
+          <w:tab w:val="left" w:pos="9160"/>
+          <w:tab w:val="left" w:pos="10076"/>
+          <w:tab w:val="left" w:pos="10992"/>
+          <w:tab w:val="left" w:pos="11908"/>
+          <w:tab w:val="left" w:pos="12824"/>
+          <w:tab w:val="left" w:pos="13740"/>
+          <w:tab w:val="left" w:pos="14656"/>
+        </w:tabs>
+        <w:wordWrap w:val="0"/>
+        <w:spacing w:after="0"/>
+        <w:textAlignment w:val="baseline"/>
+        <w:rPr>
+          <w:rFonts w:ascii="Courier New" w:hAnsi="Courier New" w:cs="Courier New"/>
+          <w:color w:val="000000"/>
+          <w:sz w:val="21"/>
+          <w:szCs w:val="21"/>
+        </w:rPr>
+      </w:pPr>
+      <w:r>
+        <w:rPr>
+          <w:rFonts w:ascii="Courier New" w:hAnsi="Courier New" w:cs="Courier New"/>
+          <w:color w:val="000000"/>
+          <w:sz w:val="21"/>
+          <w:szCs w:val="21"/>
+        </w:rPr>
+        <w:t>Match #1</w:t>
+      </w:r>
+    </w:p>
+    <w:p>
+      <w:pPr>
+        <w:shd w:val="clear" w:color="auto" w:fill="FFFFFF"/>
+        <w:tabs>
+          <w:tab w:val="left" w:pos="916"/>
+          <w:tab w:val="left" w:pos="1832"/>
+          <w:tab w:val="left" w:pos="2748"/>
+          <w:tab w:val="left" w:pos="3664"/>
+          <w:tab w:val="left" w:pos="4580"/>
+          <w:tab w:val="left" w:pos="5496"/>
+          <w:tab w:val="left" w:pos="6412"/>
+          <w:tab w:val="left" w:pos="7328"/>
+          <w:tab w:val="left" w:pos="8244"/>
+          <w:tab w:val="left" w:pos="9160"/>
+          <w:tab w:val="left" w:pos="10076"/>
+          <w:tab w:val="left" w:pos="10992"/>
+          <w:tab w:val="left" w:pos="11908"/>
+          <w:tab w:val="left" w:pos="12824"/>
+          <w:tab w:val="left" w:pos="13740"/>
+          <w:tab w:val="left" w:pos="14656"/>
+        </w:tabs>
+        <w:wordWrap w:val="0"/>
+        <w:spacing w:after="0"/>
+        <w:textAlignment w:val="baseline"/>
+        <w:rPr>
+          <w:rFonts w:ascii="Courier New" w:hAnsi="Courier New" w:cs="Courier New"/>
+          <w:color w:val="000000"/>
+          <w:sz w:val="21"/>
+          <w:szCs w:val="21"/>
+        </w:rPr>
+      </w:pPr>
+      <w:r>
+        <w:rPr>
+          <w:rFonts w:ascii="Courier New" w:hAnsi="Courier New" w:cs="Courier New"/>
+          <w:color w:val="000000"/>
+          <w:sz w:val="21"/>
+          <w:szCs w:val="21"/>
+        </w:rPr>
+        <w:t>Match score with 41839: 0.580258853186</w:t>
+      </w:r>
+    </w:p>
+    <w:p>
+      <w:pPr>
+        <w:shd w:val="clear" w:color="auto" w:fill="FFFFFF"/>
+        <w:tabs>
+          <w:tab w:val="left" w:pos="916"/>
+          <w:tab w:val="left" w:pos="1832"/>
+          <w:tab w:val="left" w:pos="2748"/>
+          <w:tab w:val="left" w:pos="3664"/>
+          <w:tab w:val="left" w:pos="4580"/>
+          <w:tab w:val="left" w:pos="5496"/>
+          <w:tab w:val="left" w:pos="6412"/>
+          <w:tab w:val="left" w:pos="7328"/>
+          <w:tab w:val="left" w:pos="8244"/>
+          <w:tab w:val="left" w:pos="9160"/>
+          <w:tab w:val="left" w:pos="10076"/>
+          <w:tab w:val="left" w:pos="10992"/>
+          <w:tab w:val="left" w:pos="11908"/>
+          <w:tab w:val="left" w:pos="12824"/>
+          <w:tab w:val="left" w:pos="13740"/>
+          <w:tab w:val="left" w:pos="14656"/>
+        </w:tabs>
+        <w:wordWrap w:val="0"/>
+        <w:spacing w:after="0"/>
+        <w:textAlignment w:val="baseline"/>
+        <w:rPr>
+          <w:rFonts w:ascii="Courier New" w:hAnsi="Courier New" w:cs="Courier New"/>
+          <w:color w:val="000000"/>
+          <w:sz w:val="21"/>
+          <w:szCs w:val="21"/>
+        </w:rPr>
+      </w:pPr>
+      <w:r>
+        <w:rPr>
+          <w:rFonts w:ascii="Courier New" w:hAnsi="Courier New" w:cs="Courier New"/>
+          <w:color w:val="000000"/>
+          <w:sz w:val="21"/>
+          <w:szCs w:val="21"/>
+        </w:rPr>
+        <w:t>Number of shared interests: 10 (91% of all 41839's interests)</w:t>
+      </w:r>
+    </w:p>
+    <w:p>
+      <w:pPr>
+        <w:shd w:val="clear" w:color="auto" w:fill="FFFFFF"/>
+        <w:tabs>
+          <w:tab w:val="left" w:pos="916"/>
+          <w:tab w:val="left" w:pos="1832"/>
+          <w:tab w:val="left" w:pos="2748"/>
+          <w:tab w:val="left" w:pos="3664"/>
+          <w:tab w:val="left" w:pos="4580"/>
+          <w:tab w:val="left" w:pos="5496"/>
+          <w:tab w:val="left" w:pos="6412"/>
+          <w:tab w:val="left" w:pos="7328"/>
+          <w:tab w:val="left" w:pos="8244"/>
+          <w:tab w:val="left" w:pos="9160"/>
+          <w:tab w:val="left" w:pos="10076"/>
+          <w:tab w:val="left" w:pos="10992"/>
+          <w:tab w:val="left" w:pos="11908"/>
+          <w:tab w:val="left" w:pos="12824"/>
+          <w:tab w:val="left" w:pos="13740"/>
+          <w:tab w:val="left" w:pos="14656"/>
+        </w:tabs>
+        <w:wordWrap w:val="0"/>
+        <w:spacing w:after="0"/>
+        <w:textAlignment w:val="baseline"/>
+        <w:rPr>
+          <w:rFonts w:ascii="Courier New" w:hAnsi="Courier New" w:cs="Courier New"/>
+          <w:color w:val="000000"/>
+          <w:sz w:val="21"/>
+          <w:szCs w:val="21"/>
+        </w:rPr>
+      </w:pPr>
+      <w:r>
+        <w:rPr>
+          <w:rFonts w:ascii="Courier New" w:hAnsi="Courier New" w:cs="Courier New"/>
+          <w:color w:val="000000"/>
+          <w:sz w:val="21"/>
+          <w:szCs w:val="21"/>
+        </w:rPr>
+        <w:t>Match #2</w:t>
+      </w:r>
+    </w:p>
+    <w:p>
+      <w:pPr>
+        <w:shd w:val="clear" w:color="auto" w:fill="FFFFFF"/>
+        <w:tabs>
+          <w:tab w:val="left" w:pos="916"/>
+          <w:tab w:val="left" w:pos="1832"/>
+          <w:tab w:val="left" w:pos="2748"/>
+          <w:tab w:val="left" w:pos="3664"/>
+          <w:tab w:val="left" w:pos="4580"/>
+          <w:tab w:val="left" w:pos="5496"/>
+          <w:tab w:val="left" w:pos="6412"/>
+          <w:tab w:val="left" w:pos="7328"/>
+          <w:tab w:val="left" w:pos="8244"/>
+          <w:tab w:val="left" w:pos="9160"/>
+          <w:tab w:val="left" w:pos="10076"/>
+          <w:tab w:val="left" w:pos="10992"/>
+          <w:tab w:val="left" w:pos="11908"/>
+          <w:tab w:val="left" w:pos="12824"/>
+          <w:tab w:val="left" w:pos="13740"/>
+          <w:tab w:val="left" w:pos="14656"/>
+        </w:tabs>
+        <w:wordWrap w:val="0"/>
+        <w:spacing w:after="0"/>
+        <w:textAlignment w:val="baseline"/>
+        <w:rPr>
+          <w:rFonts w:ascii="Courier New" w:hAnsi="Courier New" w:cs="Courier New"/>
+          <w:color w:val="000000"/>
+          <w:sz w:val="21"/>
+          <w:szCs w:val="21"/>
+        </w:rPr>
+      </w:pPr>
+      <w:r>
+        <w:rPr>
+          <w:rFonts w:ascii="Courier New" w:hAnsi="Courier New" w:cs="Courier New"/>
+          <w:color w:val="000000"/>
+          <w:sz w:val="21"/>
+          <w:szCs w:val="21"/>
+        </w:rPr>
+        <w:t>Match score with 65608: 0.544331053952</w:t>
+      </w:r>
+    </w:p>
+    <w:p>
+      <w:pPr>
+        <w:shd w:val="clear" w:color="auto" w:fill="FFFFFF"/>
+        <w:tabs>
+          <w:tab w:val="left" w:pos="916"/>
+          <w:tab w:val="left" w:pos="1832"/>
+          <w:tab w:val="left" w:pos="2748"/>
+          <w:tab w:val="left" w:pos="3664"/>
+          <w:tab w:val="left" w:pos="4580"/>
+          <w:tab w:val="left" w:pos="5496"/>
+          <w:tab w:val="left" w:pos="6412"/>
+          <w:tab w:val="left" w:pos="7328"/>
+          <w:tab w:val="left" w:pos="8244"/>
+          <w:tab w:val="left" w:pos="9160"/>
+          <w:tab w:val="left" w:pos="10076"/>
+          <w:tab w:val="left" w:pos="10992"/>
+          <w:tab w:val="left" w:pos="11908"/>
+          <w:tab w:val="left" w:pos="12824"/>
+          <w:tab w:val="left" w:pos="13740"/>
+          <w:tab w:val="left" w:pos="14656"/>
+        </w:tabs>
+        <w:wordWrap w:val="0"/>
+        <w:spacing w:after="0"/>
+        <w:textAlignment w:val="baseline"/>
+        <w:rPr>
+          <w:rFonts w:ascii="Courier New" w:hAnsi="Courier New" w:cs="Courier New"/>
+          <w:color w:val="000000"/>
+          <w:sz w:val="21"/>
+          <w:szCs w:val="21"/>
+        </w:rPr>
+      </w:pPr>
+      <w:r>
+        <w:rPr>
+          <w:rFonts w:ascii="Courier New" w:hAnsi="Courier New" w:cs="Courier New"/>
+          <w:color w:val="000000"/>
+          <w:sz w:val="21"/>
+          <w:szCs w:val="21"/>
+        </w:rPr>
+        <w:t>Number of shared interests: 8 (100% of all 65608's interests)</w:t>
+      </w:r>
+    </w:p>
+    <w:p>
+      <w:pPr>
+        <w:shd w:val="clear" w:color="auto" w:fill="FFFFFF"/>
+        <w:tabs>
+          <w:tab w:val="left" w:pos="916"/>
+          <w:tab w:val="left" w:pos="1832"/>
+          <w:tab w:val="left" w:pos="2748"/>
+          <w:tab w:val="left" w:pos="3664"/>
+          <w:tab w:val="left" w:pos="4580"/>
+          <w:tab w:val="left" w:pos="5496"/>
+          <w:tab w:val="left" w:pos="6412"/>
+          <w:tab w:val="left" w:pos="7328"/>
+          <w:tab w:val="left" w:pos="8244"/>
+          <w:tab w:val="left" w:pos="9160"/>
+          <w:tab w:val="left" w:pos="10076"/>
+          <w:tab w:val="left" w:pos="10992"/>
+          <w:tab w:val="left" w:pos="11908"/>
+          <w:tab w:val="left" w:pos="12824"/>
+          <w:tab w:val="left" w:pos="13740"/>
+          <w:tab w:val="left" w:pos="14656"/>
+        </w:tabs>
+        <w:wordWrap w:val="0"/>
+        <w:spacing w:after="0"/>
+        <w:textAlignment w:val="baseline"/>
+        <w:rPr>
+          <w:rFonts w:ascii="Courier New" w:hAnsi="Courier New" w:cs="Courier New"/>
+          <w:color w:val="000000"/>
+          <w:sz w:val="21"/>
+          <w:szCs w:val="21"/>
+        </w:rPr>
+      </w:pPr>
+      <w:r>
+        <w:rPr>
+          <w:rFonts w:ascii="Courier New" w:hAnsi="Courier New" w:cs="Courier New"/>
+          <w:color w:val="000000"/>
+          <w:sz w:val="21"/>
+          <w:szCs w:val="21"/>
+        </w:rPr>
+        <w:t>Match #3</w:t>
+      </w:r>
+    </w:p>
+    <w:p>
+      <w:pPr>
+        <w:shd w:val="clear" w:color="auto" w:fill="FFFFFF"/>
+        <w:tabs>
+          <w:tab w:val="left" w:pos="916"/>
+          <w:tab w:val="left" w:pos="1832"/>
+          <w:tab w:val="left" w:pos="2748"/>
+          <w:tab w:val="left" w:pos="3664"/>
+          <w:tab w:val="left" w:pos="4580"/>
+          <w:tab w:val="left" w:pos="5496"/>
+          <w:tab w:val="left" w:pos="6412"/>
+          <w:tab w:val="left" w:pos="7328"/>
+          <w:tab w:val="left" w:pos="8244"/>
+          <w:tab w:val="left" w:pos="9160"/>
+          <w:tab w:val="left" w:pos="10076"/>
+          <w:tab w:val="left" w:pos="10992"/>
+          <w:tab w:val="left" w:pos="11908"/>
+          <w:tab w:val="left" w:pos="12824"/>
+          <w:tab w:val="left" w:pos="13740"/>
+          <w:tab w:val="left" w:pos="14656"/>
+        </w:tabs>
+        <w:wordWrap w:val="0"/>
+        <w:spacing w:after="0"/>
+        <w:textAlignment w:val="baseline"/>
+        <w:rPr>
+          <w:rFonts w:ascii="Courier New" w:hAnsi="Courier New" w:cs="Courier New"/>
+          <w:color w:val="000000"/>
+          <w:sz w:val="21"/>
+          <w:szCs w:val="21"/>
+        </w:rPr>
+      </w:pPr>
+      <w:r>
+        <w:rPr>
+          <w:rFonts w:ascii="Courier New" w:hAnsi="Courier New" w:cs="Courier New"/>
+          <w:color w:val="000000"/>
+          <w:sz w:val="21"/>
+          <w:szCs w:val="21"/>
+        </w:rPr>
+        <w:t>Match score with 45050: 0.544331053952</w:t>
+      </w:r>
+    </w:p>
+    <w:p>
+      <w:pPr>
+        <w:shd w:val="clear" w:color="auto" w:fill="FFFFFF"/>
+        <w:tabs>
+          <w:tab w:val="left" w:pos="916"/>
+          <w:tab w:val="left" w:pos="1832"/>
+          <w:tab w:val="left" w:pos="2748"/>
+          <w:tab w:val="left" w:pos="3664"/>
+          <w:tab w:val="left" w:pos="4580"/>
+          <w:tab w:val="left" w:pos="5496"/>
+          <w:tab w:val="left" w:pos="6412"/>
+          <w:tab w:val="left" w:pos="7328"/>
+          <w:tab w:val="left" w:pos="8244"/>
+          <w:tab w:val="left" w:pos="9160"/>
+          <w:tab w:val="left" w:pos="10076"/>
+          <w:tab w:val="left" w:pos="10992"/>
+          <w:tab w:val="left" w:pos="11908"/>
+          <w:tab w:val="left" w:pos="12824"/>
+          <w:tab w:val="left" w:pos="13740"/>
+          <w:tab w:val="left" w:pos="14656"/>
+        </w:tabs>
+        <w:wordWrap w:val="0"/>
+        <w:spacing w:after="0"/>
+        <w:textAlignment w:val="baseline"/>
+        <w:rPr>
+          <w:rFonts w:ascii="Courier New" w:hAnsi="Courier New" w:cs="Courier New"/>
+          <w:color w:val="000000"/>
+          <w:sz w:val="21"/>
+          <w:szCs w:val="21"/>
+        </w:rPr>
+      </w:pPr>
+      <w:r>
+        <w:rPr>
+          <w:rFonts w:ascii="Courier New" w:hAnsi="Courier New" w:cs="Courier New"/>
+          <w:color w:val="000000"/>
+          <w:sz w:val="21"/>
+          <w:szCs w:val="21"/>
+        </w:rPr>
+        <w:t>Number of shared interests: 8 (100% of all 45050's interests)</w:t>
+      </w:r>
+    </w:p>
+    <w:p>
+      <w:pPr>
+        <w:shd w:val="clear" w:color="auto" w:fill="FFFFFF"/>
+        <w:tabs>
+          <w:tab w:val="left" w:pos="916"/>
+          <w:tab w:val="left" w:pos="1832"/>
+          <w:tab w:val="left" w:pos="2748"/>
+          <w:tab w:val="left" w:pos="3664"/>
+          <w:tab w:val="left" w:pos="4580"/>
+          <w:tab w:val="left" w:pos="5496"/>
+          <w:tab w:val="left" w:pos="6412"/>
+          <w:tab w:val="left" w:pos="7328"/>
+          <w:tab w:val="left" w:pos="8244"/>
+          <w:tab w:val="left" w:pos="9160"/>
+          <w:tab w:val="left" w:pos="10076"/>
+          <w:tab w:val="left" w:pos="10992"/>
+          <w:tab w:val="left" w:pos="11908"/>
+          <w:tab w:val="left" w:pos="12824"/>
+          <w:tab w:val="left" w:pos="13740"/>
+          <w:tab w:val="left" w:pos="14656"/>
+        </w:tabs>
+        <w:wordWrap w:val="0"/>
+        <w:spacing w:after="0"/>
+        <w:textAlignment w:val="baseline"/>
+        <w:rPr>
+          <w:rFonts w:ascii="Courier New" w:hAnsi="Courier New" w:cs="Courier New"/>
+          <w:color w:val="000000"/>
+          <w:sz w:val="21"/>
+          <w:szCs w:val="21"/>
+        </w:rPr>
+      </w:pPr>
+      <w:r>
+        <w:rPr>
+          <w:rFonts w:ascii="Courier New" w:hAnsi="Courier New" w:cs="Courier New"/>
+          <w:color w:val="000000"/>
+          <w:sz w:val="21"/>
+          <w:szCs w:val="21"/>
+        </w:rPr>
+        <w:t>Match #4</w:t>
+      </w:r>
+    </w:p>
+    <w:p>
+      <w:pPr>
+        <w:shd w:val="clear" w:color="auto" w:fill="FFFFFF"/>
+        <w:tabs>
+          <w:tab w:val="left" w:pos="916"/>
+          <w:tab w:val="left" w:pos="1832"/>
+          <w:tab w:val="left" w:pos="2748"/>
+          <w:tab w:val="left" w:pos="3664"/>
+          <w:tab w:val="left" w:pos="4580"/>
+          <w:tab w:val="left" w:pos="5496"/>
+          <w:tab w:val="left" w:pos="6412"/>
+          <w:tab w:val="left" w:pos="7328"/>
+          <w:tab w:val="left" w:pos="8244"/>
+          <w:tab w:val="left" w:pos="9160"/>
+          <w:tab w:val="left" w:pos="10076"/>
+          <w:tab w:val="left" w:pos="10992"/>
+          <w:tab w:val="left" w:pos="11908"/>
+          <w:tab w:val="left" w:pos="12824"/>
+          <w:tab w:val="left" w:pos="13740"/>
+          <w:tab w:val="left" w:pos="14656"/>
+        </w:tabs>
+        <w:wordWrap w:val="0"/>
+        <w:spacing w:after="0"/>
+        <w:textAlignment w:val="baseline"/>
+        <w:rPr>
+          <w:rFonts w:ascii="Courier New" w:hAnsi="Courier New" w:cs="Courier New"/>
+          <w:color w:val="000000"/>
+          <w:sz w:val="21"/>
+          <w:szCs w:val="21"/>
+        </w:rPr>
+      </w:pPr>
+      <w:r>
+        <w:rPr>
+          <w:rFonts w:ascii="Courier New" w:hAnsi="Courier New" w:cs="Courier New"/>
+          <w:color w:val="000000"/>
+          <w:sz w:val="21"/>
+          <w:szCs w:val="21"/>
+        </w:rPr>
+        <w:t>Match score with 70043: 0.544331053952</w:t>
+      </w:r>
+    </w:p>
+    <w:p>
+      <w:pPr>
+        <w:shd w:val="clear" w:color="auto" w:fill="FFFFFF"/>
+        <w:tabs>
+          <w:tab w:val="left" w:pos="916"/>
+          <w:tab w:val="left" w:pos="1832"/>
+          <w:tab w:val="left" w:pos="2748"/>
+          <w:tab w:val="left" w:pos="3664"/>
+          <w:tab w:val="left" w:pos="4580"/>
+          <w:tab w:val="left" w:pos="5496"/>
+          <w:tab w:val="left" w:pos="6412"/>
+          <w:tab w:val="left" w:pos="7328"/>
+          <w:tab w:val="left" w:pos="8244"/>
+          <w:tab w:val="left" w:pos="9160"/>
+          <w:tab w:val="left" w:pos="10076"/>
+          <w:tab w:val="left" w:pos="10992"/>
+          <w:tab w:val="left" w:pos="11908"/>
+          <w:tab w:val="left" w:pos="12824"/>
+          <w:tab w:val="left" w:pos="13740"/>
+          <w:tab w:val="left" w:pos="14656"/>
+        </w:tabs>
+        <w:wordWrap w:val="0"/>
+        <w:spacing w:after="0"/>
+        <w:textAlignment w:val="baseline"/>
+        <w:rPr>
+          <w:rFonts w:ascii="Courier New" w:hAnsi="Courier New" w:cs="Courier New"/>
+          <w:color w:val="000000"/>
+          <w:sz w:val="21"/>
+          <w:szCs w:val="21"/>
+        </w:rPr>
+      </w:pPr>
+      <w:r>
+        <w:rPr>
+          <w:rFonts w:ascii="Courier New" w:hAnsi="Courier New" w:cs="Courier New"/>
+          <w:color w:val="000000"/>
+          <w:sz w:val="21"/>
+          <w:szCs w:val="21"/>
+        </w:rPr>
+        <w:t>Number of shared interests: 8 (100% of all 70043's interests)</w:t>
+      </w:r>
+    </w:p>
+    <w:p>
+      <w:pPr>
+        <w:shd w:val="clear" w:color="auto" w:fill="FFFFFF"/>
+        <w:tabs>
+          <w:tab w:val="left" w:pos="916"/>
+          <w:tab w:val="left" w:pos="1832"/>
+          <w:tab w:val="left" w:pos="2748"/>
+          <w:tab w:val="left" w:pos="3664"/>
+          <w:tab w:val="left" w:pos="4580"/>
+          <w:tab w:val="left" w:pos="5496"/>
+          <w:tab w:val="left" w:pos="6412"/>
+          <w:tab w:val="left" w:pos="7328"/>
+          <w:tab w:val="left" w:pos="8244"/>
+          <w:tab w:val="left" w:pos="9160"/>
+          <w:tab w:val="left" w:pos="10076"/>
+          <w:tab w:val="left" w:pos="10992"/>
+          <w:tab w:val="left" w:pos="11908"/>
+          <w:tab w:val="left" w:pos="12824"/>
+          <w:tab w:val="left" w:pos="13740"/>
+          <w:tab w:val="left" w:pos="14656"/>
+        </w:tabs>
+        <w:wordWrap w:val="0"/>
+        <w:spacing w:after="0"/>
+        <w:textAlignment w:val="baseline"/>
+        <w:rPr>
+          <w:rFonts w:ascii="Courier New" w:hAnsi="Courier New" w:cs="Courier New"/>
+          <w:color w:val="000000"/>
+          <w:sz w:val="21"/>
+          <w:szCs w:val="21"/>
+        </w:rPr>
+      </w:pPr>
+      <w:r>
+        <w:rPr>
+          <w:rFonts w:ascii="Courier New" w:hAnsi="Courier New" w:cs="Courier New"/>
+          <w:color w:val="000000"/>
+          <w:sz w:val="21"/>
+          <w:szCs w:val="21"/>
+        </w:rPr>
+        <w:lastRenderedPageBreak/>
+        <w:t>Match #5</w:t>
+      </w:r>
+    </w:p>
+    <w:p>
+      <w:pPr>
+        <w:shd w:val="clear" w:color="auto" w:fill="FFFFFF"/>
+        <w:tabs>
+          <w:tab w:val="left" w:pos="916"/>
+          <w:tab w:val="left" w:pos="1832"/>
+          <w:tab w:val="left" w:pos="2748"/>
+          <w:tab w:val="left" w:pos="3664"/>
+          <w:tab w:val="left" w:pos="4580"/>
+          <w:tab w:val="left" w:pos="5496"/>
+          <w:tab w:val="left" w:pos="6412"/>
+          <w:tab w:val="left" w:pos="7328"/>
+          <w:tab w:val="left" w:pos="8244"/>
+          <w:tab w:val="left" w:pos="9160"/>
+          <w:tab w:val="left" w:pos="10076"/>
+          <w:tab w:val="left" w:pos="10992"/>
+          <w:tab w:val="left" w:pos="11908"/>
+          <w:tab w:val="left" w:pos="12824"/>
+          <w:tab w:val="left" w:pos="13740"/>
+          <w:tab w:val="left" w:pos="14656"/>
+        </w:tabs>
+        <w:wordWrap w:val="0"/>
+        <w:spacing w:after="0"/>
+        <w:textAlignment w:val="baseline"/>
+        <w:rPr>
+          <w:rFonts w:ascii="Courier New" w:hAnsi="Courier New" w:cs="Courier New"/>
+          <w:color w:val="000000"/>
+          <w:sz w:val="21"/>
+          <w:szCs w:val="21"/>
+        </w:rPr>
+      </w:pPr>
+      <w:r>
+        <w:rPr>
+          <w:rFonts w:ascii="Courier New" w:hAnsi="Courier New" w:cs="Courier New"/>
+          <w:color w:val="000000"/>
+          <w:sz w:val="21"/>
+          <w:szCs w:val="21"/>
+        </w:rPr>
+        <w:t>Match score with 28156: 0.533760512684</w:t>
+      </w:r>
+    </w:p>
+    <w:p>
+      <w:pPr>
+        <w:shd w:val="clear" w:color="auto" w:fill="FFFFFF"/>
+        <w:tabs>
+          <w:tab w:val="left" w:pos="916"/>
+          <w:tab w:val="left" w:pos="1832"/>
+          <w:tab w:val="left" w:pos="2748"/>
+          <w:tab w:val="left" w:pos="3664"/>
+          <w:tab w:val="left" w:pos="4580"/>
+          <w:tab w:val="left" w:pos="5496"/>
+          <w:tab w:val="left" w:pos="6412"/>
+          <w:tab w:val="left" w:pos="7328"/>
+          <w:tab w:val="left" w:pos="8244"/>
+          <w:tab w:val="left" w:pos="9160"/>
+          <w:tab w:val="left" w:pos="10076"/>
+          <w:tab w:val="left" w:pos="10992"/>
+          <w:tab w:val="left" w:pos="11908"/>
+          <w:tab w:val="left" w:pos="12824"/>
+          <w:tab w:val="left" w:pos="13740"/>
+          <w:tab w:val="left" w:pos="14656"/>
+        </w:tabs>
+        <w:wordWrap w:val="0"/>
+        <w:spacing w:after="0"/>
+        <w:textAlignment w:val="baseline"/>
+        <w:rPr>
+          <w:rFonts w:ascii="Courier New" w:hAnsi="Courier New" w:cs="Courier New"/>
+          <w:color w:val="000000"/>
+          <w:sz w:val="21"/>
+          <w:szCs w:val="21"/>
+        </w:rPr>
+      </w:pPr>
+      <w:r>
+        <w:rPr>
+          <w:rFonts w:ascii="Courier New" w:hAnsi="Courier New" w:cs="Courier New"/>
+          <w:color w:val="000000"/>
+          <w:sz w:val="21"/>
+          <w:szCs w:val="21"/>
+        </w:rPr>
+        <w:t>Number of shared interests: 10 (77% of all 28156's interests)</w:t>
+      </w:r>
+    </w:p>
+    <w:p/>
+    <w:p>
+      <w:r>
+        <w:t xml:space="preserve">The question </w:t>
+      </w:r>
+      <w:r>
+        <w:t xml:space="preserve">is: </w:t>
+      </w:r>
+      <w:r>
+        <w:t>how can we trus</w:t>
+      </w:r>
+      <w:r>
+        <w:t>t these results? How can we be sure that</w:t>
+      </w:r>
+      <w:r>
+        <w:t xml:space="preserve"> there’s not another u</w:t>
+      </w:r>
+      <w:r>
+        <w:t>ser in our data set that has a way more shared interests with our selected user(#246)? One way to validate that is to create a completely new and fake user, very similar to user #246 by taking the list of #246 interests and remove 3 from the list. We then run our algorithm and see if user #246 appears in the list of matches.</w:t>
+      </w:r>
+      <w:r>
+        <w:t xml:space="preserve"> The results are:</w:t>
+      </w:r>
+    </w:p>
+    <w:p>
+      <w:pPr>
+        <w:shd w:val="clear" w:color="auto" w:fill="FFFFFF"/>
+        <w:tabs>
+          <w:tab w:val="left" w:pos="916"/>
+          <w:tab w:val="left" w:pos="1832"/>
+          <w:tab w:val="left" w:pos="2748"/>
+          <w:tab w:val="left" w:pos="3664"/>
+          <w:tab w:val="left" w:pos="4580"/>
+          <w:tab w:val="left" w:pos="5496"/>
+          <w:tab w:val="left" w:pos="6412"/>
+          <w:tab w:val="left" w:pos="7328"/>
+          <w:tab w:val="left" w:pos="8244"/>
+          <w:tab w:val="left" w:pos="9160"/>
+          <w:tab w:val="left" w:pos="10076"/>
+          <w:tab w:val="left" w:pos="10992"/>
+          <w:tab w:val="left" w:pos="11908"/>
+          <w:tab w:val="left" w:pos="12824"/>
+          <w:tab w:val="left" w:pos="13740"/>
+          <w:tab w:val="left" w:pos="14656"/>
+        </w:tabs>
+        <w:wordWrap w:val="0"/>
+        <w:spacing w:after="0"/>
+        <w:textAlignment w:val="baseline"/>
+        <w:rPr>
+          <w:rFonts w:ascii="Courier New" w:hAnsi="Courier New" w:cs="Courier New"/>
+          <w:color w:val="000000"/>
+          <w:sz w:val="21"/>
+          <w:szCs w:val="21"/>
+        </w:rPr>
+      </w:pPr>
+      <w:r>
+        <w:rPr>
+          <w:rFonts w:ascii="Courier New" w:hAnsi="Courier New" w:cs="Courier New"/>
+          <w:color w:val="000000"/>
+          <w:sz w:val="21"/>
+          <w:szCs w:val="21"/>
+        </w:rPr>
+        <w:t>[ (246, 0.89442719099991586),</w:t>
+      </w:r>
+    </w:p>
+    <w:p>
+      <w:pPr>
+        <w:shd w:val="clear" w:color="auto" w:fill="FFFFFF"/>
+        <w:tabs>
+          <w:tab w:val="left" w:pos="916"/>
+          <w:tab w:val="left" w:pos="1832"/>
+          <w:tab w:val="left" w:pos="2748"/>
+          <w:tab w:val="left" w:pos="3664"/>
+          <w:tab w:val="left" w:pos="4580"/>
+          <w:tab w:val="left" w:pos="5496"/>
+          <w:tab w:val="left" w:pos="6412"/>
+          <w:tab w:val="left" w:pos="7328"/>
+          <w:tab w:val="left" w:pos="8244"/>
+          <w:tab w:val="left" w:pos="9160"/>
+          <w:tab w:val="left" w:pos="10076"/>
+          <w:tab w:val="left" w:pos="10992"/>
+          <w:tab w:val="left" w:pos="11908"/>
+          <w:tab w:val="left" w:pos="12824"/>
+          <w:tab w:val="left" w:pos="13740"/>
+          <w:tab w:val="left" w:pos="14656"/>
+        </w:tabs>
+        <w:wordWrap w:val="0"/>
+        <w:spacing w:after="0"/>
+        <w:textAlignment w:val="baseline"/>
+        <w:rPr>
+          <w:rFonts w:ascii="Courier New" w:hAnsi="Courier New" w:cs="Courier New"/>
+          <w:color w:val="000000"/>
+          <w:sz w:val="21"/>
+          <w:szCs w:val="21"/>
+        </w:rPr>
+      </w:pPr>
+      <w:r>
+        <w:rPr>
+          <w:rFonts w:ascii="Courier New" w:hAnsi="Courier New" w:cs="Courier New"/>
+          <w:color w:val="000000"/>
+          <w:sz w:val="21"/>
+          <w:szCs w:val="21"/>
+        </w:rPr>
+        <w:t xml:space="preserve">  (37528, 0.54554472558998102),</w:t>
+      </w:r>
+    </w:p>
+    <w:p>
+      <w:pPr>
+        <w:shd w:val="clear" w:color="auto" w:fill="FFFFFF"/>
+        <w:tabs>
+          <w:tab w:val="left" w:pos="916"/>
+          <w:tab w:val="left" w:pos="1832"/>
+          <w:tab w:val="left" w:pos="2748"/>
+          <w:tab w:val="left" w:pos="3664"/>
+          <w:tab w:val="left" w:pos="4580"/>
+          <w:tab w:val="left" w:pos="5496"/>
+          <w:tab w:val="left" w:pos="6412"/>
+          <w:tab w:val="left" w:pos="7328"/>
+          <w:tab w:val="left" w:pos="8244"/>
+          <w:tab w:val="left" w:pos="9160"/>
+          <w:tab w:val="left" w:pos="10076"/>
+          <w:tab w:val="left" w:pos="10992"/>
+          <w:tab w:val="left" w:pos="11908"/>
+          <w:tab w:val="left" w:pos="12824"/>
+          <w:tab w:val="left" w:pos="13740"/>
+          <w:tab w:val="left" w:pos="14656"/>
+        </w:tabs>
+        <w:wordWrap w:val="0"/>
+        <w:spacing w:after="0"/>
+        <w:textAlignment w:val="baseline"/>
+        <w:rPr>
+          <w:rFonts w:ascii="Courier New" w:hAnsi="Courier New" w:cs="Courier New"/>
+          <w:color w:val="000000"/>
+          <w:sz w:val="21"/>
+          <w:szCs w:val="21"/>
+        </w:rPr>
+      </w:pPr>
+      <w:r>
+        <w:rPr>
+          <w:rFonts w:ascii="Courier New" w:hAnsi="Courier New" w:cs="Courier New"/>
+          <w:color w:val="000000"/>
+          <w:sz w:val="21"/>
+          <w:szCs w:val="21"/>
+        </w:rPr>
+        <w:t xml:space="preserve">  (43095, 0.51639777949432231),</w:t>
+      </w:r>
+    </w:p>
+    <w:p>
+      <w:pPr>
+        <w:shd w:val="clear" w:color="auto" w:fill="FFFFFF"/>
+        <w:tabs>
+          <w:tab w:val="left" w:pos="916"/>
+          <w:tab w:val="left" w:pos="1832"/>
+          <w:tab w:val="left" w:pos="2748"/>
+          <w:tab w:val="left" w:pos="3664"/>
+          <w:tab w:val="left" w:pos="4580"/>
+          <w:tab w:val="left" w:pos="5496"/>
+          <w:tab w:val="left" w:pos="6412"/>
+          <w:tab w:val="left" w:pos="7328"/>
+          <w:tab w:val="left" w:pos="8244"/>
+          <w:tab w:val="left" w:pos="9160"/>
+          <w:tab w:val="left" w:pos="10076"/>
+          <w:tab w:val="left" w:pos="10992"/>
+          <w:tab w:val="left" w:pos="11908"/>
+          <w:tab w:val="left" w:pos="12824"/>
+          <w:tab w:val="left" w:pos="13740"/>
+          <w:tab w:val="left" w:pos="14656"/>
+        </w:tabs>
+        <w:wordWrap w:val="0"/>
+        <w:spacing w:after="0"/>
+        <w:textAlignment w:val="baseline"/>
+        <w:rPr>
+          <w:rFonts w:ascii="Courier New" w:hAnsi="Courier New" w:cs="Courier New"/>
+          <w:color w:val="000000"/>
+          <w:sz w:val="21"/>
+          <w:szCs w:val="21"/>
+        </w:rPr>
+      </w:pPr>
+      <w:r>
+        <w:rPr>
+          <w:rFonts w:ascii="Courier New" w:hAnsi="Courier New" w:cs="Courier New"/>
+          <w:color w:val="000000"/>
+          <w:sz w:val="21"/>
+          <w:szCs w:val="21"/>
+        </w:rPr>
+        <w:t xml:space="preserve">  (44523, 0.50000000000000011),</w:t>
+      </w:r>
+    </w:p>
+    <w:p>
+      <w:pPr>
+        <w:shd w:val="clear" w:color="auto" w:fill="FFFFFF"/>
+        <w:tabs>
+          <w:tab w:val="left" w:pos="916"/>
+          <w:tab w:val="left" w:pos="1832"/>
+          <w:tab w:val="left" w:pos="2748"/>
+          <w:tab w:val="left" w:pos="3664"/>
+          <w:tab w:val="left" w:pos="4580"/>
+          <w:tab w:val="left" w:pos="5496"/>
+          <w:tab w:val="left" w:pos="6412"/>
+          <w:tab w:val="left" w:pos="7328"/>
+          <w:tab w:val="left" w:pos="8244"/>
+          <w:tab w:val="left" w:pos="9160"/>
+          <w:tab w:val="left" w:pos="10076"/>
+          <w:tab w:val="left" w:pos="10992"/>
+          <w:tab w:val="left" w:pos="11908"/>
+          <w:tab w:val="left" w:pos="12824"/>
+          <w:tab w:val="left" w:pos="13740"/>
+          <w:tab w:val="left" w:pos="14656"/>
+        </w:tabs>
+        <w:wordWrap w:val="0"/>
+        <w:spacing w:after="0"/>
+        <w:textAlignment w:val="baseline"/>
+        <w:rPr>
+          <w:rFonts w:ascii="Courier New" w:hAnsi="Courier New" w:cs="Courier New"/>
+          <w:color w:val="000000"/>
+          <w:sz w:val="21"/>
+          <w:szCs w:val="21"/>
+        </w:rPr>
+      </w:pPr>
+      <w:r>
+        <w:rPr>
+          <w:rFonts w:ascii="Courier New" w:hAnsi="Courier New" w:cs="Courier New"/>
+          <w:color w:val="000000"/>
+          <w:sz w:val="21"/>
+          <w:szCs w:val="21"/>
+        </w:rPr>
+        <w:t xml:space="preserve">  (37634, 0.50000000000000011),</w:t>
+      </w:r>
+    </w:p>
+    <w:p/>
+    <w:p>
+      <w:r>
+        <w:t xml:space="preserve">As expected </w:t>
+      </w:r>
+      <w:r>
+        <w:t>User #246 ranks #1 in the list with a very high score of 89%.</w:t>
+      </w:r>
+    </w:p>
     <w:p>
       <w:pPr>
         <w:pStyle w:val="Heading2"/>
@@ -5812,6 +6783,106 @@
       </w:r>
     </w:p>
     <w:p>
+      <w:r>
+        <w:t>As a metric to evaluate a model and thus compare the solution model with our benchmark we use a special metric. For a queried user i, we loop through the list of matches and compute the following for each match j:</w:t>
+      </w:r>
+    </w:p>
+    <w:p>
+      <w:r>
+        <w:t>Number of shared interest between i and j / Number of interests of i</w:t>
+      </w:r>
+    </w:p>
+    <w:p>
+      <w:r>
+        <w:t>We then look at the average in order to determine if the list contains a high number of people sharing a lot of interests with the queried user; as well as standard deviation.</w:t>
+      </w:r>
+    </w:p>
+    <w:p>
+      <w:r>
+        <w:t xml:space="preserve">Here are some results obtained by </w:t>
+      </w:r>
+      <w:r>
+        <w:t>comparing our solution model with the benchmark model</w:t>
+      </w:r>
+      <w:r>
+        <w:t>:</w:t>
+      </w:r>
+    </w:p>
+    <w:p>
+      <w:pPr>
+        <w:pStyle w:val="ListParagraph"/>
+        <w:numPr>
+          <w:ilvl w:val="0"/>
+          <w:numId w:val="25"/>
+        </w:numPr>
+      </w:pPr>
+      <w:r>
+        <w:lastRenderedPageBreak/>
+        <w:t>Solution model:</w:t>
+      </w:r>
+    </w:p>
+    <w:p>
+      <w:r>
+        <w:t xml:space="preserve">From running several times </w:t>
+      </w:r>
+      <w:r>
+        <w:t>our algorithm</w:t>
+      </w:r>
+      <w:r>
+        <w:t xml:space="preserve"> with samples of 1000 users, on average the top 10 recommended users share about 52% of the queried user's interests, with an average of standard deviations equal to 9%.</w:t>
+      </w:r>
+    </w:p>
+    <w:p>
+      <w:r>
+        <w:t>On average the number 1 recommended user shares about 56% of the queried user's interests</w:t>
+      </w:r>
+    </w:p>
+    <w:p>
+      <w:pPr>
+        <w:pStyle w:val="ListParagraph"/>
+        <w:numPr>
+          <w:ilvl w:val="0"/>
+          <w:numId w:val="25"/>
+        </w:numPr>
+      </w:pPr>
+      <w:r>
+        <w:t>Benchmark model (gensim):</w:t>
+      </w:r>
+    </w:p>
+    <w:p>
+      <w:r>
+        <w:t>On average the top 10 recommended users share about 55% of the queried user's interests, with an average of standard deviations equal to 9%.</w:t>
+      </w:r>
+    </w:p>
+    <w:p>
+      <w:r>
+        <w:t>The benchmark model seems to perform a bit better than our solution model in terms of average shared interests.</w:t>
+      </w:r>
+    </w:p>
+    <w:p>
+      <w:r>
+        <w:t>However</w:t>
+      </w:r>
+      <w:r>
+        <w:t>,</w:t>
+      </w:r>
+      <w:r>
+        <w:t xml:space="preserve"> something important to consider is processing time: The benchmark model is able to execute 10 iterations (with a number 10 matching users returned) in 257 seconds as opposed to 0.76 seconds for our solution model! Maybe our implementation of gensim can be improved to make it faster</w:t>
+      </w:r>
+      <w:r>
+        <w:t xml:space="preserve"> or maybe gensim doesn’t inherently use sparse matrices which makes it slower. A</w:t>
+      </w:r>
+      <w:r>
+        <w:t xml:space="preserve">s it is now, </w:t>
+      </w:r>
+      <w:r>
+        <w:t xml:space="preserve">the benchmark’s </w:t>
+      </w:r>
+      <w:r>
+        <w:t>speed largely favors our solution model.</w:t>
+      </w:r>
+    </w:p>
+    <w:p>
       <w:pPr>
         <w:pStyle w:val="Heading1"/>
       </w:pPr>
@@ -5821,7 +6892,6 @@
     </w:p>
     <w:p>
       <w:r>
-        <w:lastRenderedPageBreak/>
         <w:t>(approx. 1-2 pages)</w:t>
       </w:r>
     </w:p>
@@ -5872,6 +6942,16 @@
       </w:pPr>
       <w:r>
         <w:t>If a plot is provided, are the axes, title, and datum clearly defined?</w:t>
+      </w:r>
+    </w:p>
+    <w:p/>
+    <w:p>
+      <w:r>
+        <w:lastRenderedPageBreak/>
+        <w:t>The following shows the result of clustering after performing LSA with 500 components. It’s awesome to see that after unveiling the top interests per cluster we have like cluster 601 very related interests grouped together.</w:t>
+      </w:r>
+      <w:r>
+        <w:br/>
       </w:r>
     </w:p>
     <w:tbl>
@@ -6103,7 +7183,7 @@
                 <w:sz w:val="21"/>
                 <w:szCs w:val="21"/>
               </w:rPr>
-              <w:t>Live Music</w:t>
+              <w:t>Self-Improvement</w:t>
             </w:r>
           </w:p>
           <w:p>
@@ -6142,7 +7222,7 @@
                 <w:sz w:val="21"/>
                 <w:szCs w:val="21"/>
               </w:rPr>
-              <w:t xml:space="preserve"> Concerts</w:t>
+              <w:t xml:space="preserve"> Business Strategy</w:t>
             </w:r>
           </w:p>
           <w:p>
@@ -6181,7 +7261,7 @@
                 <w:sz w:val="21"/>
                 <w:szCs w:val="21"/>
               </w:rPr>
-              <w:t xml:space="preserve"> Dance Lessons</w:t>
+              <w:t xml:space="preserve"> Live Music</w:t>
             </w:r>
           </w:p>
           <w:p>
@@ -6220,46 +7300,7 @@
                 <w:sz w:val="21"/>
                 <w:szCs w:val="21"/>
               </w:rPr>
-              <w:t xml:space="preserve"> Social Dancing</w:t>
-            </w:r>
-          </w:p>
-          <w:p>
-            <w:pPr>
-              <w:shd w:val="clear" w:color="auto" w:fill="FFFFFF"/>
-              <w:tabs>
-                <w:tab w:val="left" w:pos="916"/>
-                <w:tab w:val="left" w:pos="1832"/>
-                <w:tab w:val="left" w:pos="2748"/>
-                <w:tab w:val="left" w:pos="3664"/>
-                <w:tab w:val="left" w:pos="4580"/>
-                <w:tab w:val="left" w:pos="5496"/>
-                <w:tab w:val="left" w:pos="6412"/>
-                <w:tab w:val="left" w:pos="7328"/>
-                <w:tab w:val="left" w:pos="8244"/>
-                <w:tab w:val="left" w:pos="9160"/>
-                <w:tab w:val="left" w:pos="10076"/>
-                <w:tab w:val="left" w:pos="10992"/>
-                <w:tab w:val="left" w:pos="11908"/>
-                <w:tab w:val="left" w:pos="12824"/>
-                <w:tab w:val="left" w:pos="13740"/>
-                <w:tab w:val="left" w:pos="14656"/>
-              </w:tabs>
-              <w:wordWrap w:val="0"/>
-              <w:spacing w:after="0"/>
-              <w:textAlignment w:val="baseline"/>
-              <w:rPr>
-                <w:color w:val="000000"/>
-                <w:sz w:val="21"/>
-                <w:szCs w:val="21"/>
-              </w:rPr>
-            </w:pPr>
-            <w:r>
-              <w:rPr>
-                <w:color w:val="000000"/>
-                <w:sz w:val="21"/>
-                <w:szCs w:val="21"/>
-              </w:rPr>
-              <w:t xml:space="preserve"> Music</w:t>
+              <w:t xml:space="preserve"> Meditation</w:t>
             </w:r>
           </w:p>
           <w:p>
@@ -6337,7 +7378,7 @@
                 <w:sz w:val="21"/>
                 <w:szCs w:val="21"/>
               </w:rPr>
-              <w:t xml:space="preserve"> Dancing</w:t>
+              <w:t xml:space="preserve"> Professional Development</w:t>
             </w:r>
           </w:p>
           <w:p>
@@ -6376,46 +7417,7 @@
                 <w:sz w:val="21"/>
                 <w:szCs w:val="21"/>
               </w:rPr>
-              <w:t xml:space="preserve"> Fitness</w:t>
-            </w:r>
-          </w:p>
-          <w:p>
-            <w:pPr>
-              <w:shd w:val="clear" w:color="auto" w:fill="FFFFFF"/>
-              <w:tabs>
-                <w:tab w:val="left" w:pos="916"/>
-                <w:tab w:val="left" w:pos="1832"/>
-                <w:tab w:val="left" w:pos="2748"/>
-                <w:tab w:val="left" w:pos="3664"/>
-                <w:tab w:val="left" w:pos="4580"/>
-                <w:tab w:val="left" w:pos="5496"/>
-                <w:tab w:val="left" w:pos="6412"/>
-                <w:tab w:val="left" w:pos="7328"/>
-                <w:tab w:val="left" w:pos="8244"/>
-                <w:tab w:val="left" w:pos="9160"/>
-                <w:tab w:val="left" w:pos="10076"/>
-                <w:tab w:val="left" w:pos="10992"/>
-                <w:tab w:val="left" w:pos="11908"/>
-                <w:tab w:val="left" w:pos="12824"/>
-                <w:tab w:val="left" w:pos="13740"/>
-                <w:tab w:val="left" w:pos="14656"/>
-              </w:tabs>
-              <w:wordWrap w:val="0"/>
-              <w:spacing w:after="0"/>
-              <w:textAlignment w:val="baseline"/>
-              <w:rPr>
-                <w:color w:val="000000"/>
-                <w:sz w:val="21"/>
-                <w:szCs w:val="21"/>
-              </w:rPr>
-            </w:pPr>
-            <w:r>
-              <w:rPr>
-                <w:color w:val="000000"/>
-                <w:sz w:val="21"/>
-                <w:szCs w:val="21"/>
-              </w:rPr>
-              <w:t xml:space="preserve"> Self-Improvement</w:t>
+              <w:t xml:space="preserve"> Startup Businesses</w:t>
             </w:r>
           </w:p>
           <w:p>
@@ -6487,6 +7489,53 @@
                 <w:szCs w:val="21"/>
               </w:rPr>
             </w:pPr>
+            <w:r>
+              <w:rPr>
+                <w:color w:val="000000"/>
+                <w:sz w:val="21"/>
+                <w:szCs w:val="21"/>
+              </w:rPr>
+              <w:t xml:space="preserve"> Eating, Drinking, Talking, Laughing, Etc</w:t>
+            </w:r>
+          </w:p>
+          <w:p>
+            <w:pPr>
+              <w:shd w:val="clear" w:color="auto" w:fill="FFFFFF"/>
+              <w:tabs>
+                <w:tab w:val="left" w:pos="916"/>
+                <w:tab w:val="left" w:pos="1832"/>
+                <w:tab w:val="left" w:pos="2748"/>
+                <w:tab w:val="left" w:pos="3664"/>
+                <w:tab w:val="left" w:pos="4580"/>
+                <w:tab w:val="left" w:pos="5496"/>
+                <w:tab w:val="left" w:pos="6412"/>
+                <w:tab w:val="left" w:pos="7328"/>
+                <w:tab w:val="left" w:pos="8244"/>
+                <w:tab w:val="left" w:pos="9160"/>
+                <w:tab w:val="left" w:pos="10076"/>
+                <w:tab w:val="left" w:pos="10992"/>
+                <w:tab w:val="left" w:pos="11908"/>
+                <w:tab w:val="left" w:pos="12824"/>
+                <w:tab w:val="left" w:pos="13740"/>
+                <w:tab w:val="left" w:pos="14656"/>
+              </w:tabs>
+              <w:wordWrap w:val="0"/>
+              <w:spacing w:after="0"/>
+              <w:textAlignment w:val="baseline"/>
+              <w:rPr>
+                <w:color w:val="000000"/>
+                <w:sz w:val="21"/>
+                <w:szCs w:val="21"/>
+              </w:rPr>
+            </w:pPr>
+            <w:r>
+              <w:rPr>
+                <w:color w:val="000000"/>
+                <w:sz w:val="21"/>
+                <w:szCs w:val="21"/>
+              </w:rPr>
+              <w:t xml:space="preserve"> Exercise</w:t>
+            </w:r>
           </w:p>
           <w:p/>
         </w:tc>
@@ -6530,7 +7579,7 @@
                 <w:sz w:val="21"/>
                 <w:szCs w:val="21"/>
               </w:rPr>
-              <w:t>Nutrition</w:t>
+              <w:t>Meditation</w:t>
             </w:r>
           </w:p>
           <w:p>
@@ -6569,7 +7618,241 @@
                 <w:sz w:val="21"/>
                 <w:szCs w:val="21"/>
               </w:rPr>
-              <w:t xml:space="preserve"> Exercise</w:t>
+              <w:t xml:space="preserve"> Spirituality</w:t>
+            </w:r>
+          </w:p>
+          <w:p>
+            <w:pPr>
+              <w:shd w:val="clear" w:color="auto" w:fill="FFFFFF"/>
+              <w:tabs>
+                <w:tab w:val="left" w:pos="916"/>
+                <w:tab w:val="left" w:pos="1832"/>
+                <w:tab w:val="left" w:pos="2748"/>
+                <w:tab w:val="left" w:pos="3664"/>
+                <w:tab w:val="left" w:pos="4580"/>
+                <w:tab w:val="left" w:pos="5496"/>
+                <w:tab w:val="left" w:pos="6412"/>
+                <w:tab w:val="left" w:pos="7328"/>
+                <w:tab w:val="left" w:pos="8244"/>
+                <w:tab w:val="left" w:pos="9160"/>
+                <w:tab w:val="left" w:pos="10076"/>
+                <w:tab w:val="left" w:pos="10992"/>
+                <w:tab w:val="left" w:pos="11908"/>
+                <w:tab w:val="left" w:pos="12824"/>
+                <w:tab w:val="left" w:pos="13740"/>
+                <w:tab w:val="left" w:pos="14656"/>
+              </w:tabs>
+              <w:wordWrap w:val="0"/>
+              <w:spacing w:after="0"/>
+              <w:textAlignment w:val="baseline"/>
+              <w:rPr>
+                <w:color w:val="000000"/>
+                <w:sz w:val="21"/>
+                <w:szCs w:val="21"/>
+              </w:rPr>
+            </w:pPr>
+            <w:r>
+              <w:rPr>
+                <w:color w:val="000000"/>
+                <w:sz w:val="21"/>
+                <w:szCs w:val="21"/>
+              </w:rPr>
+              <w:t xml:space="preserve"> Energy Healing</w:t>
+            </w:r>
+          </w:p>
+          <w:p>
+            <w:pPr>
+              <w:shd w:val="clear" w:color="auto" w:fill="FFFFFF"/>
+              <w:tabs>
+                <w:tab w:val="left" w:pos="916"/>
+                <w:tab w:val="left" w:pos="1832"/>
+                <w:tab w:val="left" w:pos="2748"/>
+                <w:tab w:val="left" w:pos="3664"/>
+                <w:tab w:val="left" w:pos="4580"/>
+                <w:tab w:val="left" w:pos="5496"/>
+                <w:tab w:val="left" w:pos="6412"/>
+                <w:tab w:val="left" w:pos="7328"/>
+                <w:tab w:val="left" w:pos="8244"/>
+                <w:tab w:val="left" w:pos="9160"/>
+                <w:tab w:val="left" w:pos="10076"/>
+                <w:tab w:val="left" w:pos="10992"/>
+                <w:tab w:val="left" w:pos="11908"/>
+                <w:tab w:val="left" w:pos="12824"/>
+                <w:tab w:val="left" w:pos="13740"/>
+                <w:tab w:val="left" w:pos="14656"/>
+              </w:tabs>
+              <w:wordWrap w:val="0"/>
+              <w:spacing w:after="0"/>
+              <w:textAlignment w:val="baseline"/>
+              <w:rPr>
+                <w:color w:val="000000"/>
+                <w:sz w:val="21"/>
+                <w:szCs w:val="21"/>
+              </w:rPr>
+            </w:pPr>
+            <w:r>
+              <w:rPr>
+                <w:color w:val="000000"/>
+                <w:sz w:val="21"/>
+                <w:szCs w:val="21"/>
+              </w:rPr>
+              <w:t xml:space="preserve"> Spiritualism</w:t>
+            </w:r>
+          </w:p>
+          <w:p>
+            <w:pPr>
+              <w:shd w:val="clear" w:color="auto" w:fill="FFFFFF"/>
+              <w:tabs>
+                <w:tab w:val="left" w:pos="916"/>
+                <w:tab w:val="left" w:pos="1832"/>
+                <w:tab w:val="left" w:pos="2748"/>
+                <w:tab w:val="left" w:pos="3664"/>
+                <w:tab w:val="left" w:pos="4580"/>
+                <w:tab w:val="left" w:pos="5496"/>
+                <w:tab w:val="left" w:pos="6412"/>
+                <w:tab w:val="left" w:pos="7328"/>
+                <w:tab w:val="left" w:pos="8244"/>
+                <w:tab w:val="left" w:pos="9160"/>
+                <w:tab w:val="left" w:pos="10076"/>
+                <w:tab w:val="left" w:pos="10992"/>
+                <w:tab w:val="left" w:pos="11908"/>
+                <w:tab w:val="left" w:pos="12824"/>
+                <w:tab w:val="left" w:pos="13740"/>
+                <w:tab w:val="left" w:pos="14656"/>
+              </w:tabs>
+              <w:wordWrap w:val="0"/>
+              <w:spacing w:after="0"/>
+              <w:textAlignment w:val="baseline"/>
+              <w:rPr>
+                <w:color w:val="000000"/>
+                <w:sz w:val="21"/>
+                <w:szCs w:val="21"/>
+              </w:rPr>
+            </w:pPr>
+            <w:r>
+              <w:rPr>
+                <w:color w:val="000000"/>
+                <w:sz w:val="21"/>
+                <w:szCs w:val="21"/>
+              </w:rPr>
+              <w:t xml:space="preserve"> Yoga</w:t>
+            </w:r>
+          </w:p>
+          <w:p>
+            <w:pPr>
+              <w:shd w:val="clear" w:color="auto" w:fill="FFFFFF"/>
+              <w:tabs>
+                <w:tab w:val="left" w:pos="916"/>
+                <w:tab w:val="left" w:pos="1832"/>
+                <w:tab w:val="left" w:pos="2748"/>
+                <w:tab w:val="left" w:pos="3664"/>
+                <w:tab w:val="left" w:pos="4580"/>
+                <w:tab w:val="left" w:pos="5496"/>
+                <w:tab w:val="left" w:pos="6412"/>
+                <w:tab w:val="left" w:pos="7328"/>
+                <w:tab w:val="left" w:pos="8244"/>
+                <w:tab w:val="left" w:pos="9160"/>
+                <w:tab w:val="left" w:pos="10076"/>
+                <w:tab w:val="left" w:pos="10992"/>
+                <w:tab w:val="left" w:pos="11908"/>
+                <w:tab w:val="left" w:pos="12824"/>
+                <w:tab w:val="left" w:pos="13740"/>
+                <w:tab w:val="left" w:pos="14656"/>
+              </w:tabs>
+              <w:wordWrap w:val="0"/>
+              <w:spacing w:after="0"/>
+              <w:textAlignment w:val="baseline"/>
+              <w:rPr>
+                <w:color w:val="000000"/>
+                <w:sz w:val="21"/>
+                <w:szCs w:val="21"/>
+              </w:rPr>
+            </w:pPr>
+            <w:r>
+              <w:rPr>
+                <w:color w:val="000000"/>
+                <w:sz w:val="21"/>
+                <w:szCs w:val="21"/>
+              </w:rPr>
+              <w:t xml:space="preserve"> Alternative Medicine</w:t>
+            </w:r>
+          </w:p>
+          <w:p>
+            <w:pPr>
+              <w:shd w:val="clear" w:color="auto" w:fill="FFFFFF"/>
+              <w:tabs>
+                <w:tab w:val="left" w:pos="916"/>
+                <w:tab w:val="left" w:pos="1832"/>
+                <w:tab w:val="left" w:pos="2748"/>
+                <w:tab w:val="left" w:pos="3664"/>
+                <w:tab w:val="left" w:pos="4580"/>
+                <w:tab w:val="left" w:pos="5496"/>
+                <w:tab w:val="left" w:pos="6412"/>
+                <w:tab w:val="left" w:pos="7328"/>
+                <w:tab w:val="left" w:pos="8244"/>
+                <w:tab w:val="left" w:pos="9160"/>
+                <w:tab w:val="left" w:pos="10076"/>
+                <w:tab w:val="left" w:pos="10992"/>
+                <w:tab w:val="left" w:pos="11908"/>
+                <w:tab w:val="left" w:pos="12824"/>
+                <w:tab w:val="left" w:pos="13740"/>
+                <w:tab w:val="left" w:pos="14656"/>
+              </w:tabs>
+              <w:wordWrap w:val="0"/>
+              <w:spacing w:after="0"/>
+              <w:textAlignment w:val="baseline"/>
+              <w:rPr>
+                <w:color w:val="000000"/>
+                <w:sz w:val="21"/>
+                <w:szCs w:val="21"/>
+              </w:rPr>
+            </w:pPr>
+            <w:r>
+              <w:rPr>
+                <w:color w:val="000000"/>
+                <w:sz w:val="21"/>
+                <w:szCs w:val="21"/>
+              </w:rPr>
+              <w:t xml:space="preserve"> Reiki</w:t>
+            </w:r>
+          </w:p>
+          <w:p>
+            <w:pPr>
+              <w:shd w:val="clear" w:color="auto" w:fill="FFFFFF"/>
+              <w:tabs>
+                <w:tab w:val="left" w:pos="916"/>
+                <w:tab w:val="left" w:pos="1832"/>
+                <w:tab w:val="left" w:pos="2748"/>
+                <w:tab w:val="left" w:pos="3664"/>
+                <w:tab w:val="left" w:pos="4580"/>
+                <w:tab w:val="left" w:pos="5496"/>
+                <w:tab w:val="left" w:pos="6412"/>
+                <w:tab w:val="left" w:pos="7328"/>
+                <w:tab w:val="left" w:pos="8244"/>
+                <w:tab w:val="left" w:pos="9160"/>
+                <w:tab w:val="left" w:pos="10076"/>
+                <w:tab w:val="left" w:pos="10992"/>
+                <w:tab w:val="left" w:pos="11908"/>
+                <w:tab w:val="left" w:pos="12824"/>
+                <w:tab w:val="left" w:pos="13740"/>
+                <w:tab w:val="left" w:pos="14656"/>
+              </w:tabs>
+              <w:wordWrap w:val="0"/>
+              <w:spacing w:after="0"/>
+              <w:textAlignment w:val="baseline"/>
+              <w:rPr>
+                <w:color w:val="000000"/>
+                <w:sz w:val="21"/>
+                <w:szCs w:val="21"/>
+              </w:rPr>
+            </w:pPr>
+            <w:r>
+              <w:rPr>
+                <w:color w:val="000000"/>
+                <w:sz w:val="21"/>
+                <w:szCs w:val="21"/>
+              </w:rPr>
+              <w:t xml:space="preserve"> Holistic Health</w:t>
             </w:r>
           </w:p>
           <w:p>
@@ -6647,241 +7930,7 @@
                 <w:sz w:val="21"/>
                 <w:szCs w:val="21"/>
               </w:rPr>
-              <w:t xml:space="preserve"> Running</w:t>
-            </w:r>
-          </w:p>
-          <w:p>
-            <w:pPr>
-              <w:shd w:val="clear" w:color="auto" w:fill="FFFFFF"/>
-              <w:tabs>
-                <w:tab w:val="left" w:pos="916"/>
-                <w:tab w:val="left" w:pos="1832"/>
-                <w:tab w:val="left" w:pos="2748"/>
-                <w:tab w:val="left" w:pos="3664"/>
-                <w:tab w:val="left" w:pos="4580"/>
-                <w:tab w:val="left" w:pos="5496"/>
-                <w:tab w:val="left" w:pos="6412"/>
-                <w:tab w:val="left" w:pos="7328"/>
-                <w:tab w:val="left" w:pos="8244"/>
-                <w:tab w:val="left" w:pos="9160"/>
-                <w:tab w:val="left" w:pos="10076"/>
-                <w:tab w:val="left" w:pos="10992"/>
-                <w:tab w:val="left" w:pos="11908"/>
-                <w:tab w:val="left" w:pos="12824"/>
-                <w:tab w:val="left" w:pos="13740"/>
-                <w:tab w:val="left" w:pos="14656"/>
-              </w:tabs>
-              <w:wordWrap w:val="0"/>
-              <w:spacing w:after="0"/>
-              <w:textAlignment w:val="baseline"/>
-              <w:rPr>
-                <w:color w:val="000000"/>
-                <w:sz w:val="21"/>
-                <w:szCs w:val="21"/>
-              </w:rPr>
-            </w:pPr>
-            <w:r>
-              <w:rPr>
-                <w:color w:val="000000"/>
-                <w:sz w:val="21"/>
-                <w:szCs w:val="21"/>
-              </w:rPr>
-              <w:t xml:space="preserve"> Dancing</w:t>
-            </w:r>
-          </w:p>
-          <w:p>
-            <w:pPr>
-              <w:shd w:val="clear" w:color="auto" w:fill="FFFFFF"/>
-              <w:tabs>
-                <w:tab w:val="left" w:pos="916"/>
-                <w:tab w:val="left" w:pos="1832"/>
-                <w:tab w:val="left" w:pos="2748"/>
-                <w:tab w:val="left" w:pos="3664"/>
-                <w:tab w:val="left" w:pos="4580"/>
-                <w:tab w:val="left" w:pos="5496"/>
-                <w:tab w:val="left" w:pos="6412"/>
-                <w:tab w:val="left" w:pos="7328"/>
-                <w:tab w:val="left" w:pos="8244"/>
-                <w:tab w:val="left" w:pos="9160"/>
-                <w:tab w:val="left" w:pos="10076"/>
-                <w:tab w:val="left" w:pos="10992"/>
-                <w:tab w:val="left" w:pos="11908"/>
-                <w:tab w:val="left" w:pos="12824"/>
-                <w:tab w:val="left" w:pos="13740"/>
-                <w:tab w:val="left" w:pos="14656"/>
-              </w:tabs>
-              <w:wordWrap w:val="0"/>
-              <w:spacing w:after="0"/>
-              <w:textAlignment w:val="baseline"/>
-              <w:rPr>
-                <w:color w:val="000000"/>
-                <w:sz w:val="21"/>
-                <w:szCs w:val="21"/>
-              </w:rPr>
-            </w:pPr>
-            <w:r>
-              <w:rPr>
-                <w:color w:val="000000"/>
-                <w:sz w:val="21"/>
-                <w:szCs w:val="21"/>
-              </w:rPr>
-              <w:t xml:space="preserve"> Group Fitness Training</w:t>
-            </w:r>
-          </w:p>
-          <w:p>
-            <w:pPr>
-              <w:shd w:val="clear" w:color="auto" w:fill="FFFFFF"/>
-              <w:tabs>
-                <w:tab w:val="left" w:pos="916"/>
-                <w:tab w:val="left" w:pos="1832"/>
-                <w:tab w:val="left" w:pos="2748"/>
-                <w:tab w:val="left" w:pos="3664"/>
-                <w:tab w:val="left" w:pos="4580"/>
-                <w:tab w:val="left" w:pos="5496"/>
-                <w:tab w:val="left" w:pos="6412"/>
-                <w:tab w:val="left" w:pos="7328"/>
-                <w:tab w:val="left" w:pos="8244"/>
-                <w:tab w:val="left" w:pos="9160"/>
-                <w:tab w:val="left" w:pos="10076"/>
-                <w:tab w:val="left" w:pos="10992"/>
-                <w:tab w:val="left" w:pos="11908"/>
-                <w:tab w:val="left" w:pos="12824"/>
-                <w:tab w:val="left" w:pos="13740"/>
-                <w:tab w:val="left" w:pos="14656"/>
-              </w:tabs>
-              <w:wordWrap w:val="0"/>
-              <w:spacing w:after="0"/>
-              <w:textAlignment w:val="baseline"/>
-              <w:rPr>
-                <w:color w:val="000000"/>
-                <w:sz w:val="21"/>
-                <w:szCs w:val="21"/>
-              </w:rPr>
-            </w:pPr>
-            <w:r>
-              <w:rPr>
-                <w:color w:val="000000"/>
-                <w:sz w:val="21"/>
-                <w:szCs w:val="21"/>
-              </w:rPr>
-              <w:t xml:space="preserve"> Weight Loss</w:t>
-            </w:r>
-          </w:p>
-          <w:p>
-            <w:pPr>
-              <w:shd w:val="clear" w:color="auto" w:fill="FFFFFF"/>
-              <w:tabs>
-                <w:tab w:val="left" w:pos="916"/>
-                <w:tab w:val="left" w:pos="1832"/>
-                <w:tab w:val="left" w:pos="2748"/>
-                <w:tab w:val="left" w:pos="3664"/>
-                <w:tab w:val="left" w:pos="4580"/>
-                <w:tab w:val="left" w:pos="5496"/>
-                <w:tab w:val="left" w:pos="6412"/>
-                <w:tab w:val="left" w:pos="7328"/>
-                <w:tab w:val="left" w:pos="8244"/>
-                <w:tab w:val="left" w:pos="9160"/>
-                <w:tab w:val="left" w:pos="10076"/>
-                <w:tab w:val="left" w:pos="10992"/>
-                <w:tab w:val="left" w:pos="11908"/>
-                <w:tab w:val="left" w:pos="12824"/>
-                <w:tab w:val="left" w:pos="13740"/>
-                <w:tab w:val="left" w:pos="14656"/>
-              </w:tabs>
-              <w:wordWrap w:val="0"/>
-              <w:spacing w:after="0"/>
-              <w:textAlignment w:val="baseline"/>
-              <w:rPr>
-                <w:color w:val="000000"/>
-                <w:sz w:val="21"/>
-                <w:szCs w:val="21"/>
-              </w:rPr>
-            </w:pPr>
-            <w:r>
-              <w:rPr>
-                <w:color w:val="000000"/>
-                <w:sz w:val="21"/>
-                <w:szCs w:val="21"/>
-              </w:rPr>
               <w:t xml:space="preserve"> Travel</w:t>
-            </w:r>
-          </w:p>
-          <w:p>
-            <w:pPr>
-              <w:shd w:val="clear" w:color="auto" w:fill="FFFFFF"/>
-              <w:tabs>
-                <w:tab w:val="left" w:pos="916"/>
-                <w:tab w:val="left" w:pos="1832"/>
-                <w:tab w:val="left" w:pos="2748"/>
-                <w:tab w:val="left" w:pos="3664"/>
-                <w:tab w:val="left" w:pos="4580"/>
-                <w:tab w:val="left" w:pos="5496"/>
-                <w:tab w:val="left" w:pos="6412"/>
-                <w:tab w:val="left" w:pos="7328"/>
-                <w:tab w:val="left" w:pos="8244"/>
-                <w:tab w:val="left" w:pos="9160"/>
-                <w:tab w:val="left" w:pos="10076"/>
-                <w:tab w:val="left" w:pos="10992"/>
-                <w:tab w:val="left" w:pos="11908"/>
-                <w:tab w:val="left" w:pos="12824"/>
-                <w:tab w:val="left" w:pos="13740"/>
-                <w:tab w:val="left" w:pos="14656"/>
-              </w:tabs>
-              <w:wordWrap w:val="0"/>
-              <w:spacing w:after="0"/>
-              <w:textAlignment w:val="baseline"/>
-              <w:rPr>
-                <w:color w:val="000000"/>
-                <w:sz w:val="21"/>
-                <w:szCs w:val="21"/>
-              </w:rPr>
-            </w:pPr>
-            <w:r>
-              <w:rPr>
-                <w:color w:val="000000"/>
-                <w:sz w:val="21"/>
-                <w:szCs w:val="21"/>
-              </w:rPr>
-              <w:t xml:space="preserve"> Self-Improvement</w:t>
-            </w:r>
-          </w:p>
-          <w:p>
-            <w:pPr>
-              <w:shd w:val="clear" w:color="auto" w:fill="FFFFFF"/>
-              <w:tabs>
-                <w:tab w:val="left" w:pos="916"/>
-                <w:tab w:val="left" w:pos="1832"/>
-                <w:tab w:val="left" w:pos="2748"/>
-                <w:tab w:val="left" w:pos="3664"/>
-                <w:tab w:val="left" w:pos="4580"/>
-                <w:tab w:val="left" w:pos="5496"/>
-                <w:tab w:val="left" w:pos="6412"/>
-                <w:tab w:val="left" w:pos="7328"/>
-                <w:tab w:val="left" w:pos="8244"/>
-                <w:tab w:val="left" w:pos="9160"/>
-                <w:tab w:val="left" w:pos="10076"/>
-                <w:tab w:val="left" w:pos="10992"/>
-                <w:tab w:val="left" w:pos="11908"/>
-                <w:tab w:val="left" w:pos="12824"/>
-                <w:tab w:val="left" w:pos="13740"/>
-                <w:tab w:val="left" w:pos="14656"/>
-              </w:tabs>
-              <w:wordWrap w:val="0"/>
-              <w:spacing w:after="0"/>
-              <w:textAlignment w:val="baseline"/>
-              <w:rPr>
-                <w:color w:val="000000"/>
-                <w:sz w:val="21"/>
-                <w:szCs w:val="21"/>
-              </w:rPr>
-            </w:pPr>
-            <w:r>
-              <w:rPr>
-                <w:color w:val="000000"/>
-                <w:sz w:val="21"/>
-                <w:szCs w:val="21"/>
-              </w:rPr>
-              <w:t xml:space="preserve"> Outdoors</w:t>
             </w:r>
           </w:p>
           <w:p/>
@@ -6926,7 +7975,7 @@
                 <w:sz w:val="21"/>
                 <w:szCs w:val="21"/>
               </w:rPr>
-              <w:t>wine-and-food-pairing</w:t>
+              <w:t>Online Marketing</w:t>
             </w:r>
           </w:p>
           <w:p>
@@ -6965,7 +8014,241 @@
                 <w:sz w:val="21"/>
                 <w:szCs w:val="21"/>
               </w:rPr>
-              <w:t xml:space="preserve"> professional-networking</w:t>
+              <w:t xml:space="preserve"> SEO (Search Engine Optimization)</w:t>
+            </w:r>
+          </w:p>
+          <w:p>
+            <w:pPr>
+              <w:shd w:val="clear" w:color="auto" w:fill="FFFFFF"/>
+              <w:tabs>
+                <w:tab w:val="left" w:pos="916"/>
+                <w:tab w:val="left" w:pos="1832"/>
+                <w:tab w:val="left" w:pos="2748"/>
+                <w:tab w:val="left" w:pos="3664"/>
+                <w:tab w:val="left" w:pos="4580"/>
+                <w:tab w:val="left" w:pos="5496"/>
+                <w:tab w:val="left" w:pos="6412"/>
+                <w:tab w:val="left" w:pos="7328"/>
+                <w:tab w:val="left" w:pos="8244"/>
+                <w:tab w:val="left" w:pos="9160"/>
+                <w:tab w:val="left" w:pos="10076"/>
+                <w:tab w:val="left" w:pos="10992"/>
+                <w:tab w:val="left" w:pos="11908"/>
+                <w:tab w:val="left" w:pos="12824"/>
+                <w:tab w:val="left" w:pos="13740"/>
+                <w:tab w:val="left" w:pos="14656"/>
+              </w:tabs>
+              <w:wordWrap w:val="0"/>
+              <w:spacing w:after="0"/>
+              <w:textAlignment w:val="baseline"/>
+              <w:rPr>
+                <w:color w:val="000000"/>
+                <w:sz w:val="21"/>
+                <w:szCs w:val="21"/>
+              </w:rPr>
+            </w:pPr>
+            <w:r>
+              <w:rPr>
+                <w:color w:val="000000"/>
+                <w:sz w:val="21"/>
+                <w:szCs w:val="21"/>
+              </w:rPr>
+              <w:t xml:space="preserve"> Startup Businesses</w:t>
+            </w:r>
+          </w:p>
+          <w:p>
+            <w:pPr>
+              <w:shd w:val="clear" w:color="auto" w:fill="FFFFFF"/>
+              <w:tabs>
+                <w:tab w:val="left" w:pos="916"/>
+                <w:tab w:val="left" w:pos="1832"/>
+                <w:tab w:val="left" w:pos="2748"/>
+                <w:tab w:val="left" w:pos="3664"/>
+                <w:tab w:val="left" w:pos="4580"/>
+                <w:tab w:val="left" w:pos="5496"/>
+                <w:tab w:val="left" w:pos="6412"/>
+                <w:tab w:val="left" w:pos="7328"/>
+                <w:tab w:val="left" w:pos="8244"/>
+                <w:tab w:val="left" w:pos="9160"/>
+                <w:tab w:val="left" w:pos="10076"/>
+                <w:tab w:val="left" w:pos="10992"/>
+                <w:tab w:val="left" w:pos="11908"/>
+                <w:tab w:val="left" w:pos="12824"/>
+                <w:tab w:val="left" w:pos="13740"/>
+                <w:tab w:val="left" w:pos="14656"/>
+              </w:tabs>
+              <w:wordWrap w:val="0"/>
+              <w:spacing w:after="0"/>
+              <w:textAlignment w:val="baseline"/>
+              <w:rPr>
+                <w:color w:val="000000"/>
+                <w:sz w:val="21"/>
+                <w:szCs w:val="21"/>
+              </w:rPr>
+            </w:pPr>
+            <w:r>
+              <w:rPr>
+                <w:color w:val="000000"/>
+                <w:sz w:val="21"/>
+                <w:szCs w:val="21"/>
+              </w:rPr>
+              <w:t xml:space="preserve"> Professional Networking</w:t>
+            </w:r>
+          </w:p>
+          <w:p>
+            <w:pPr>
+              <w:shd w:val="clear" w:color="auto" w:fill="FFFFFF"/>
+              <w:tabs>
+                <w:tab w:val="left" w:pos="916"/>
+                <w:tab w:val="left" w:pos="1832"/>
+                <w:tab w:val="left" w:pos="2748"/>
+                <w:tab w:val="left" w:pos="3664"/>
+                <w:tab w:val="left" w:pos="4580"/>
+                <w:tab w:val="left" w:pos="5496"/>
+                <w:tab w:val="left" w:pos="6412"/>
+                <w:tab w:val="left" w:pos="7328"/>
+                <w:tab w:val="left" w:pos="8244"/>
+                <w:tab w:val="left" w:pos="9160"/>
+                <w:tab w:val="left" w:pos="10076"/>
+                <w:tab w:val="left" w:pos="10992"/>
+                <w:tab w:val="left" w:pos="11908"/>
+                <w:tab w:val="left" w:pos="12824"/>
+                <w:tab w:val="left" w:pos="13740"/>
+                <w:tab w:val="left" w:pos="14656"/>
+              </w:tabs>
+              <w:wordWrap w:val="0"/>
+              <w:spacing w:after="0"/>
+              <w:textAlignment w:val="baseline"/>
+              <w:rPr>
+                <w:color w:val="000000"/>
+                <w:sz w:val="21"/>
+                <w:szCs w:val="21"/>
+              </w:rPr>
+            </w:pPr>
+            <w:r>
+              <w:rPr>
+                <w:color w:val="000000"/>
+                <w:sz w:val="21"/>
+                <w:szCs w:val="21"/>
+              </w:rPr>
+              <w:t xml:space="preserve"> Technology</w:t>
+            </w:r>
+          </w:p>
+          <w:p>
+            <w:pPr>
+              <w:shd w:val="clear" w:color="auto" w:fill="FFFFFF"/>
+              <w:tabs>
+                <w:tab w:val="left" w:pos="916"/>
+                <w:tab w:val="left" w:pos="1832"/>
+                <w:tab w:val="left" w:pos="2748"/>
+                <w:tab w:val="left" w:pos="3664"/>
+                <w:tab w:val="left" w:pos="4580"/>
+                <w:tab w:val="left" w:pos="5496"/>
+                <w:tab w:val="left" w:pos="6412"/>
+                <w:tab w:val="left" w:pos="7328"/>
+                <w:tab w:val="left" w:pos="8244"/>
+                <w:tab w:val="left" w:pos="9160"/>
+                <w:tab w:val="left" w:pos="10076"/>
+                <w:tab w:val="left" w:pos="10992"/>
+                <w:tab w:val="left" w:pos="11908"/>
+                <w:tab w:val="left" w:pos="12824"/>
+                <w:tab w:val="left" w:pos="13740"/>
+                <w:tab w:val="left" w:pos="14656"/>
+              </w:tabs>
+              <w:wordWrap w:val="0"/>
+              <w:spacing w:after="0"/>
+              <w:textAlignment w:val="baseline"/>
+              <w:rPr>
+                <w:color w:val="000000"/>
+                <w:sz w:val="21"/>
+                <w:szCs w:val="21"/>
+              </w:rPr>
+            </w:pPr>
+            <w:r>
+              <w:rPr>
+                <w:color w:val="000000"/>
+                <w:sz w:val="21"/>
+                <w:szCs w:val="21"/>
+              </w:rPr>
+              <w:t xml:space="preserve"> Marketing</w:t>
+            </w:r>
+          </w:p>
+          <w:p>
+            <w:pPr>
+              <w:shd w:val="clear" w:color="auto" w:fill="FFFFFF"/>
+              <w:tabs>
+                <w:tab w:val="left" w:pos="916"/>
+                <w:tab w:val="left" w:pos="1832"/>
+                <w:tab w:val="left" w:pos="2748"/>
+                <w:tab w:val="left" w:pos="3664"/>
+                <w:tab w:val="left" w:pos="4580"/>
+                <w:tab w:val="left" w:pos="5496"/>
+                <w:tab w:val="left" w:pos="6412"/>
+                <w:tab w:val="left" w:pos="7328"/>
+                <w:tab w:val="left" w:pos="8244"/>
+                <w:tab w:val="left" w:pos="9160"/>
+                <w:tab w:val="left" w:pos="10076"/>
+                <w:tab w:val="left" w:pos="10992"/>
+                <w:tab w:val="left" w:pos="11908"/>
+                <w:tab w:val="left" w:pos="12824"/>
+                <w:tab w:val="left" w:pos="13740"/>
+                <w:tab w:val="left" w:pos="14656"/>
+              </w:tabs>
+              <w:wordWrap w:val="0"/>
+              <w:spacing w:after="0"/>
+              <w:textAlignment w:val="baseline"/>
+              <w:rPr>
+                <w:color w:val="000000"/>
+                <w:sz w:val="21"/>
+                <w:szCs w:val="21"/>
+              </w:rPr>
+            </w:pPr>
+            <w:r>
+              <w:rPr>
+                <w:color w:val="000000"/>
+                <w:sz w:val="21"/>
+                <w:szCs w:val="21"/>
+              </w:rPr>
+              <w:t xml:space="preserve"> Fitness</w:t>
+            </w:r>
+          </w:p>
+          <w:p>
+            <w:pPr>
+              <w:shd w:val="clear" w:color="auto" w:fill="FFFFFF"/>
+              <w:tabs>
+                <w:tab w:val="left" w:pos="916"/>
+                <w:tab w:val="left" w:pos="1832"/>
+                <w:tab w:val="left" w:pos="2748"/>
+                <w:tab w:val="left" w:pos="3664"/>
+                <w:tab w:val="left" w:pos="4580"/>
+                <w:tab w:val="left" w:pos="5496"/>
+                <w:tab w:val="left" w:pos="6412"/>
+                <w:tab w:val="left" w:pos="7328"/>
+                <w:tab w:val="left" w:pos="8244"/>
+                <w:tab w:val="left" w:pos="9160"/>
+                <w:tab w:val="left" w:pos="10076"/>
+                <w:tab w:val="left" w:pos="10992"/>
+                <w:tab w:val="left" w:pos="11908"/>
+                <w:tab w:val="left" w:pos="12824"/>
+                <w:tab w:val="left" w:pos="13740"/>
+                <w:tab w:val="left" w:pos="14656"/>
+              </w:tabs>
+              <w:wordWrap w:val="0"/>
+              <w:spacing w:after="0"/>
+              <w:textAlignment w:val="baseline"/>
+              <w:rPr>
+                <w:color w:val="000000"/>
+                <w:sz w:val="21"/>
+                <w:szCs w:val="21"/>
+              </w:rPr>
+            </w:pPr>
+            <w:r>
+              <w:rPr>
+                <w:color w:val="000000"/>
+                <w:sz w:val="21"/>
+                <w:szCs w:val="21"/>
+              </w:rPr>
+              <w:t xml:space="preserve"> Travel</w:t>
             </w:r>
           </w:p>
           <w:p>
@@ -7043,241 +8326,7 @@
                 <w:sz w:val="21"/>
                 <w:szCs w:val="21"/>
               </w:rPr>
-              <w:t xml:space="preserve"> Sports and Recreation</w:t>
-            </w:r>
-          </w:p>
-          <w:p>
-            <w:pPr>
-              <w:shd w:val="clear" w:color="auto" w:fill="FFFFFF"/>
-              <w:tabs>
-                <w:tab w:val="left" w:pos="916"/>
-                <w:tab w:val="left" w:pos="1832"/>
-                <w:tab w:val="left" w:pos="2748"/>
-                <w:tab w:val="left" w:pos="3664"/>
-                <w:tab w:val="left" w:pos="4580"/>
-                <w:tab w:val="left" w:pos="5496"/>
-                <w:tab w:val="left" w:pos="6412"/>
-                <w:tab w:val="left" w:pos="7328"/>
-                <w:tab w:val="left" w:pos="8244"/>
-                <w:tab w:val="left" w:pos="9160"/>
-                <w:tab w:val="left" w:pos="10076"/>
-                <w:tab w:val="left" w:pos="10992"/>
-                <w:tab w:val="left" w:pos="11908"/>
-                <w:tab w:val="left" w:pos="12824"/>
-                <w:tab w:val="left" w:pos="13740"/>
-                <w:tab w:val="left" w:pos="14656"/>
-              </w:tabs>
-              <w:wordWrap w:val="0"/>
-              <w:spacing w:after="0"/>
-              <w:textAlignment w:val="baseline"/>
-              <w:rPr>
-                <w:color w:val="000000"/>
-                <w:sz w:val="21"/>
-                <w:szCs w:val="21"/>
-              </w:rPr>
-            </w:pPr>
-            <w:r>
-              <w:rPr>
-                <w:color w:val="000000"/>
-                <w:sz w:val="21"/>
-                <w:szCs w:val="21"/>
-              </w:rPr>
-              <w:t xml:space="preserve"> Art</w:t>
-            </w:r>
-          </w:p>
-          <w:p>
-            <w:pPr>
-              <w:shd w:val="clear" w:color="auto" w:fill="FFFFFF"/>
-              <w:tabs>
-                <w:tab w:val="left" w:pos="916"/>
-                <w:tab w:val="left" w:pos="1832"/>
-                <w:tab w:val="left" w:pos="2748"/>
-                <w:tab w:val="left" w:pos="3664"/>
-                <w:tab w:val="left" w:pos="4580"/>
-                <w:tab w:val="left" w:pos="5496"/>
-                <w:tab w:val="left" w:pos="6412"/>
-                <w:tab w:val="left" w:pos="7328"/>
-                <w:tab w:val="left" w:pos="8244"/>
-                <w:tab w:val="left" w:pos="9160"/>
-                <w:tab w:val="left" w:pos="10076"/>
-                <w:tab w:val="left" w:pos="10992"/>
-                <w:tab w:val="left" w:pos="11908"/>
-                <w:tab w:val="left" w:pos="12824"/>
-                <w:tab w:val="left" w:pos="13740"/>
-                <w:tab w:val="left" w:pos="14656"/>
-              </w:tabs>
-              <w:wordWrap w:val="0"/>
-              <w:spacing w:after="0"/>
-              <w:textAlignment w:val="baseline"/>
-              <w:rPr>
-                <w:color w:val="000000"/>
-                <w:sz w:val="21"/>
-                <w:szCs w:val="21"/>
-              </w:rPr>
-            </w:pPr>
-            <w:r>
-              <w:rPr>
-                <w:color w:val="000000"/>
-                <w:sz w:val="21"/>
-                <w:szCs w:val="21"/>
-              </w:rPr>
-              <w:t xml:space="preserve"> Social</w:t>
-            </w:r>
-          </w:p>
-          <w:p>
-            <w:pPr>
-              <w:shd w:val="clear" w:color="auto" w:fill="FFFFFF"/>
-              <w:tabs>
-                <w:tab w:val="left" w:pos="916"/>
-                <w:tab w:val="left" w:pos="1832"/>
-                <w:tab w:val="left" w:pos="2748"/>
-                <w:tab w:val="left" w:pos="3664"/>
-                <w:tab w:val="left" w:pos="4580"/>
-                <w:tab w:val="left" w:pos="5496"/>
-                <w:tab w:val="left" w:pos="6412"/>
-                <w:tab w:val="left" w:pos="7328"/>
-                <w:tab w:val="left" w:pos="8244"/>
-                <w:tab w:val="left" w:pos="9160"/>
-                <w:tab w:val="left" w:pos="10076"/>
-                <w:tab w:val="left" w:pos="10992"/>
-                <w:tab w:val="left" w:pos="11908"/>
-                <w:tab w:val="left" w:pos="12824"/>
-                <w:tab w:val="left" w:pos="13740"/>
-                <w:tab w:val="left" w:pos="14656"/>
-              </w:tabs>
-              <w:wordWrap w:val="0"/>
-              <w:spacing w:after="0"/>
-              <w:textAlignment w:val="baseline"/>
-              <w:rPr>
-                <w:color w:val="000000"/>
-                <w:sz w:val="21"/>
-                <w:szCs w:val="21"/>
-              </w:rPr>
-            </w:pPr>
-            <w:r>
-              <w:rPr>
-                <w:color w:val="000000"/>
-                <w:sz w:val="21"/>
-                <w:szCs w:val="21"/>
-              </w:rPr>
-              <w:t xml:space="preserve"> Wellness</w:t>
-            </w:r>
-          </w:p>
-          <w:p>
-            <w:pPr>
-              <w:shd w:val="clear" w:color="auto" w:fill="FFFFFF"/>
-              <w:tabs>
-                <w:tab w:val="left" w:pos="916"/>
-                <w:tab w:val="left" w:pos="1832"/>
-                <w:tab w:val="left" w:pos="2748"/>
-                <w:tab w:val="left" w:pos="3664"/>
-                <w:tab w:val="left" w:pos="4580"/>
-                <w:tab w:val="left" w:pos="5496"/>
-                <w:tab w:val="left" w:pos="6412"/>
-                <w:tab w:val="left" w:pos="7328"/>
-                <w:tab w:val="left" w:pos="8244"/>
-                <w:tab w:val="left" w:pos="9160"/>
-                <w:tab w:val="left" w:pos="10076"/>
-                <w:tab w:val="left" w:pos="10992"/>
-                <w:tab w:val="left" w:pos="11908"/>
-                <w:tab w:val="left" w:pos="12824"/>
-                <w:tab w:val="left" w:pos="13740"/>
-                <w:tab w:val="left" w:pos="14656"/>
-              </w:tabs>
-              <w:wordWrap w:val="0"/>
-              <w:spacing w:after="0"/>
-              <w:textAlignment w:val="baseline"/>
-              <w:rPr>
-                <w:color w:val="000000"/>
-                <w:sz w:val="21"/>
-                <w:szCs w:val="21"/>
-              </w:rPr>
-            </w:pPr>
-            <w:r>
-              <w:rPr>
-                <w:color w:val="000000"/>
-                <w:sz w:val="21"/>
-                <w:szCs w:val="21"/>
-              </w:rPr>
-              <w:t xml:space="preserve"> dancing</w:t>
-            </w:r>
-          </w:p>
-          <w:p>
-            <w:pPr>
-              <w:shd w:val="clear" w:color="auto" w:fill="FFFFFF"/>
-              <w:tabs>
-                <w:tab w:val="left" w:pos="916"/>
-                <w:tab w:val="left" w:pos="1832"/>
-                <w:tab w:val="left" w:pos="2748"/>
-                <w:tab w:val="left" w:pos="3664"/>
-                <w:tab w:val="left" w:pos="4580"/>
-                <w:tab w:val="left" w:pos="5496"/>
-                <w:tab w:val="left" w:pos="6412"/>
-                <w:tab w:val="left" w:pos="7328"/>
-                <w:tab w:val="left" w:pos="8244"/>
-                <w:tab w:val="left" w:pos="9160"/>
-                <w:tab w:val="left" w:pos="10076"/>
-                <w:tab w:val="left" w:pos="10992"/>
-                <w:tab w:val="left" w:pos="11908"/>
-                <w:tab w:val="left" w:pos="12824"/>
-                <w:tab w:val="left" w:pos="13740"/>
-                <w:tab w:val="left" w:pos="14656"/>
-              </w:tabs>
-              <w:wordWrap w:val="0"/>
-              <w:spacing w:after="0"/>
-              <w:textAlignment w:val="baseline"/>
-              <w:rPr>
-                <w:color w:val="000000"/>
-                <w:sz w:val="21"/>
-                <w:szCs w:val="21"/>
-              </w:rPr>
-            </w:pPr>
-            <w:r>
-              <w:rPr>
-                <w:color w:val="000000"/>
-                <w:sz w:val="21"/>
-                <w:szCs w:val="21"/>
-              </w:rPr>
-              <w:t xml:space="preserve"> Language &amp; Culture</w:t>
-            </w:r>
-          </w:p>
-          <w:p>
-            <w:pPr>
-              <w:shd w:val="clear" w:color="auto" w:fill="FFFFFF"/>
-              <w:tabs>
-                <w:tab w:val="left" w:pos="916"/>
-                <w:tab w:val="left" w:pos="1832"/>
-                <w:tab w:val="left" w:pos="2748"/>
-                <w:tab w:val="left" w:pos="3664"/>
-                <w:tab w:val="left" w:pos="4580"/>
-                <w:tab w:val="left" w:pos="5496"/>
-                <w:tab w:val="left" w:pos="6412"/>
-                <w:tab w:val="left" w:pos="7328"/>
-                <w:tab w:val="left" w:pos="8244"/>
-                <w:tab w:val="left" w:pos="9160"/>
-                <w:tab w:val="left" w:pos="10076"/>
-                <w:tab w:val="left" w:pos="10992"/>
-                <w:tab w:val="left" w:pos="11908"/>
-                <w:tab w:val="left" w:pos="12824"/>
-                <w:tab w:val="left" w:pos="13740"/>
-                <w:tab w:val="left" w:pos="14656"/>
-              </w:tabs>
-              <w:wordWrap w:val="0"/>
-              <w:spacing w:after="0"/>
-              <w:textAlignment w:val="baseline"/>
-              <w:rPr>
-                <w:color w:val="000000"/>
-                <w:sz w:val="21"/>
-                <w:szCs w:val="21"/>
-              </w:rPr>
-            </w:pPr>
-            <w:r>
-              <w:rPr>
-                <w:color w:val="000000"/>
-                <w:sz w:val="21"/>
-                <w:szCs w:val="21"/>
-              </w:rPr>
-              <w:t xml:space="preserve"> Music</w:t>
+              <w:t xml:space="preserve"> Investing</w:t>
             </w:r>
           </w:p>
           <w:p>
@@ -7352,7 +8401,7 @@
                 <w:sz w:val="21"/>
                 <w:szCs w:val="21"/>
               </w:rPr>
-              <w:t>Cultural Activities</w:t>
+              <w:t>Italian Language</w:t>
             </w:r>
           </w:p>
           <w:p>
@@ -7391,7 +8440,7 @@
                 <w:sz w:val="21"/>
                 <w:szCs w:val="21"/>
               </w:rPr>
-              <w:t xml:space="preserve"> Art</w:t>
+              <w:t xml:space="preserve"> Italian Culture</w:t>
             </w:r>
           </w:p>
           <w:p>
@@ -7430,7 +8479,7 @@
                 <w:sz w:val="21"/>
                 <w:szCs w:val="21"/>
               </w:rPr>
-              <w:t xml:space="preserve"> International Travel</w:t>
+              <w:t xml:space="preserve"> Italiano</w:t>
             </w:r>
           </w:p>
           <w:p>
@@ -7469,46 +8518,7 @@
                 <w:sz w:val="21"/>
                 <w:szCs w:val="21"/>
               </w:rPr>
-              <w:t xml:space="preserve"> Performing Arts</w:t>
-            </w:r>
-          </w:p>
-          <w:p>
-            <w:pPr>
-              <w:shd w:val="clear" w:color="auto" w:fill="FFFFFF"/>
-              <w:tabs>
-                <w:tab w:val="left" w:pos="916"/>
-                <w:tab w:val="left" w:pos="1832"/>
-                <w:tab w:val="left" w:pos="2748"/>
-                <w:tab w:val="left" w:pos="3664"/>
-                <w:tab w:val="left" w:pos="4580"/>
-                <w:tab w:val="left" w:pos="5496"/>
-                <w:tab w:val="left" w:pos="6412"/>
-                <w:tab w:val="left" w:pos="7328"/>
-                <w:tab w:val="left" w:pos="8244"/>
-                <w:tab w:val="left" w:pos="9160"/>
-                <w:tab w:val="left" w:pos="10076"/>
-                <w:tab w:val="left" w:pos="10992"/>
-                <w:tab w:val="left" w:pos="11908"/>
-                <w:tab w:val="left" w:pos="12824"/>
-                <w:tab w:val="left" w:pos="13740"/>
-                <w:tab w:val="left" w:pos="14656"/>
-              </w:tabs>
-              <w:wordWrap w:val="0"/>
-              <w:spacing w:after="0"/>
-              <w:textAlignment w:val="baseline"/>
-              <w:rPr>
-                <w:color w:val="000000"/>
-                <w:sz w:val="21"/>
-                <w:szCs w:val="21"/>
-              </w:rPr>
-            </w:pPr>
-            <w:r>
-              <w:rPr>
-                <w:color w:val="000000"/>
-                <w:sz w:val="21"/>
-                <w:szCs w:val="21"/>
-              </w:rPr>
-              <w:t xml:space="preserve"> Outdoors</w:t>
+              <w:t xml:space="preserve"> Italian Food</w:t>
             </w:r>
           </w:p>
           <w:p>
@@ -7586,6 +8596,45 @@
                 <w:sz w:val="21"/>
                 <w:szCs w:val="21"/>
               </w:rPr>
+              <w:t xml:space="preserve"> Expat Italian</w:t>
+            </w:r>
+          </w:p>
+          <w:p>
+            <w:pPr>
+              <w:shd w:val="clear" w:color="auto" w:fill="FFFFFF"/>
+              <w:tabs>
+                <w:tab w:val="left" w:pos="916"/>
+                <w:tab w:val="left" w:pos="1832"/>
+                <w:tab w:val="left" w:pos="2748"/>
+                <w:tab w:val="left" w:pos="3664"/>
+                <w:tab w:val="left" w:pos="4580"/>
+                <w:tab w:val="left" w:pos="5496"/>
+                <w:tab w:val="left" w:pos="6412"/>
+                <w:tab w:val="left" w:pos="7328"/>
+                <w:tab w:val="left" w:pos="8244"/>
+                <w:tab w:val="left" w:pos="9160"/>
+                <w:tab w:val="left" w:pos="10076"/>
+                <w:tab w:val="left" w:pos="10992"/>
+                <w:tab w:val="left" w:pos="11908"/>
+                <w:tab w:val="left" w:pos="12824"/>
+                <w:tab w:val="left" w:pos="13740"/>
+                <w:tab w:val="left" w:pos="14656"/>
+              </w:tabs>
+              <w:wordWrap w:val="0"/>
+              <w:spacing w:after="0"/>
+              <w:textAlignment w:val="baseline"/>
+              <w:rPr>
+                <w:color w:val="000000"/>
+                <w:sz w:val="21"/>
+                <w:szCs w:val="21"/>
+              </w:rPr>
+            </w:pPr>
+            <w:r>
+              <w:rPr>
+                <w:color w:val="000000"/>
+                <w:sz w:val="21"/>
+                <w:szCs w:val="21"/>
+              </w:rPr>
               <w:t xml:space="preserve"> Dining Out</w:t>
             </w:r>
           </w:p>
@@ -7625,7 +8674,7 @@
                 <w:sz w:val="21"/>
                 <w:szCs w:val="21"/>
               </w:rPr>
-              <w:t xml:space="preserve"> Fitness</w:t>
+              <w:t xml:space="preserve"> Italian Travel</w:t>
             </w:r>
           </w:p>
           <w:p>
@@ -7664,7 +8713,7 @@
                 <w:sz w:val="21"/>
                 <w:szCs w:val="21"/>
               </w:rPr>
-              <w:t xml:space="preserve"> Exercise</w:t>
+              <w:t xml:space="preserve"> Wine</w:t>
             </w:r>
           </w:p>
           <w:p>
@@ -7703,46 +8752,14 @@
                 <w:sz w:val="21"/>
                 <w:szCs w:val="21"/>
               </w:rPr>
-              <w:t xml:space="preserve"> Yoga</w:t>
+              <w:t xml:space="preserve"> Happy Hour</w:t>
             </w:r>
-          </w:p>
-          <w:p>
-            <w:pPr>
-              <w:shd w:val="clear" w:color="auto" w:fill="FFFFFF"/>
-              <w:tabs>
-                <w:tab w:val="left" w:pos="916"/>
-                <w:tab w:val="left" w:pos="1832"/>
-                <w:tab w:val="left" w:pos="2748"/>
-                <w:tab w:val="left" w:pos="3664"/>
-                <w:tab w:val="left" w:pos="4580"/>
-                <w:tab w:val="left" w:pos="5496"/>
-                <w:tab w:val="left" w:pos="6412"/>
-                <w:tab w:val="left" w:pos="7328"/>
-                <w:tab w:val="left" w:pos="8244"/>
-                <w:tab w:val="left" w:pos="9160"/>
-                <w:tab w:val="left" w:pos="10076"/>
-                <w:tab w:val="left" w:pos="10992"/>
-                <w:tab w:val="left" w:pos="11908"/>
-                <w:tab w:val="left" w:pos="12824"/>
-                <w:tab w:val="left" w:pos="13740"/>
-                <w:tab w:val="left" w:pos="14656"/>
-              </w:tabs>
-              <w:wordWrap w:val="0"/>
-              <w:spacing w:after="0"/>
-              <w:textAlignment w:val="baseline"/>
-              <w:rPr>
-                <w:color w:val="000000"/>
-                <w:sz w:val="21"/>
-                <w:szCs w:val="21"/>
-              </w:rPr>
-            </w:pPr>
           </w:p>
           <w:p/>
         </w:tc>
       </w:tr>
     </w:tbl>
     <w:p/>
-    <w:p/>
     <w:p>
       <w:pPr>
         <w:pStyle w:val="Heading2"/>
@@ -7750,6 +8767,8 @@
       <w:r>
         <w:t>Reflection</w:t>
       </w:r>
+      <w:bookmarkStart w:id="2" w:name="_GoBack"/>
+      <w:bookmarkEnd w:id="2"/>
     </w:p>
     <w:p>
       <w:r>
@@ -7777,7 +8796,6 @@
         </w:numPr>
       </w:pPr>
       <w:r>
-        <w:lastRenderedPageBreak/>
         <w:t>Were there any interesting aspects of the project?</w:t>
       </w:r>
     </w:p>
@@ -7805,10 +8823,53 @@
         <w:t>Does the final model and solution fit your expectations for the problem, and should it be used in a general setting to solve these types of problems?</w:t>
       </w:r>
     </w:p>
-    <w:p/>
-    <w:p>
-      <w:r>
-        <w:t>Difficulty of memory usage.</w:t>
+    <w:p>
+      <w:r>
+        <w:t>In this project, we used data coming from Meetup’s API that represent profiles of 82,186 members. Each member having indicated interests on their profile, we used this piece of information and treated each member’s interests as a document or ‘bag of words”, and the whole set of documents as our corpus. In our case our corpus is our dictionary made of 21,892 unique interests.</w:t>
+      </w:r>
+    </w:p>
+    <w:p>
+      <w:r>
+        <w:lastRenderedPageBreak/>
+        <w:t>It was very interesting to explore the distribution of these interests. But the core of the problem we attempted to solve was to recommend users to other users based on the similarity of their interests.</w:t>
+      </w:r>
+      <w:r>
+        <w:t xml:space="preserve"> So we turned our corpus of documents into a m x n matrix where m is the number of users and n the number of unique interests thanks to a </w:t>
+      </w:r>
+      <w:r>
+        <w:t>Count</w:t>
+      </w:r>
+      <w:r>
+        <w:t>Vectorizer.</w:t>
+      </w:r>
+      <w:r>
+        <w:t xml:space="preserve"> </w:t>
+      </w:r>
+      <w:r>
+        <w:t>We then used this matrix and computed the cosine similarity between the row of user with all the other rows and ranked them by similarity. This turned out to be the best solution after trying other Vectorizer and similarity metrics.</w:t>
+      </w:r>
+    </w:p>
+    <w:p>
+      <w:r>
+        <w:t>An interesting analysis was also made using LSA to reduce the vector space from 21,892 to only 500 while keeping 85% of the variance explained. And performing clustering on top of that using K-means.</w:t>
+      </w:r>
+    </w:p>
+    <w:p>
+      <w:r>
+        <w:t xml:space="preserve">This project was challenging: from lists and data frames manipulation, to matrix computation and scikit-learn implementation. Even though the core of the solution is pretty simple, it helped learn a lot about semantic analysis. </w:t>
+      </w:r>
+    </w:p>
+    <w:p>
+      <w:r>
+        <w:t>Among the issues encountered, surprisingly, was memory usage and computational power, getting MemoryError or having my computer completely frozen happened a few times.</w:t>
+      </w:r>
+    </w:p>
+    <w:p>
+      <w:r>
+        <w:t>The final solution model seems satisfying as I stay fascinated by how powerful sometimes machines can be. Our final model is able to return the 10 persons with whom a given user shares the most interested with among a list of 82,000 others in less than a second! A task so daunting that no human could undertake, let alone in such time.</w:t>
+      </w:r>
+      <w:r>
+        <w:t xml:space="preserve"> I am looking forward to implement it in an app.</w:t>
       </w:r>
     </w:p>
     <w:p>
@@ -7860,16 +8921,10 @@
         <w:t>If you used your final solution as the new benchmark, do you think an even better solution exists?</w:t>
       </w:r>
     </w:p>
-    <w:p/>
-    <w:p>
-      <w:r>
-        <w:t xml:space="preserve">The algorithm provides a satisfying solution but I would like to continue analyzing the results </w:t>
-      </w:r>
-      <w:r>
-        <w:t>that it returns</w:t>
-      </w:r>
-      <w:r>
-        <w:t>, comparing them based on my own appreciation of similarity between users in order to potentially find ways to improve the solution.</w:t>
+    <w:p>
+      <w:r>
+        <w:lastRenderedPageBreak/>
+        <w:t>The algorithm provides a satisfying solution but I would like to continue analyzing the results that it returns, comparing them based on my own appreciation of similarity between users in order to potentially find ways to improve the solution.</w:t>
       </w:r>
     </w:p>
     <w:p>
@@ -7897,8 +8952,6 @@
       <w:r>
         <w:t xml:space="preserve"> the algorithm to be used in a more user-friendly way:</w:t>
       </w:r>
-      <w:bookmarkStart w:id="2" w:name="_GoBack"/>
-      <w:bookmarkEnd w:id="2"/>
     </w:p>
     <w:p>
       <w:pPr>
@@ -7945,11 +8998,7 @@
         </w:numPr>
       </w:pPr>
       <w:r>
-        <w:t xml:space="preserve">This would mean that users would not only be identified by their Meetup profile. Potentially users could start with no interests and indicate them to the API themselves. This raises the issue of data validation and consolidation. If one user </w:t>
-      </w:r>
-      <w:r>
-        <w:lastRenderedPageBreak/>
-        <w:t>enters “hiking” and another enters “Hiking”, I would have to make sure that the algorithm treats those two as being the same interest, an issue that didn’t arise from using Meetup API’s data.</w:t>
+        <w:t>This would mean that users would not only be identified by their Meetup profile. Potentially users could start with no interests and indicate them to the API themselves. This raises the issue of data validation and consolidation. If one user enters “hiking” and another enters “Hiking”, I would have to make sure that the algorithm treats those two as being the same interest, an issue that didn’t arise from using Meetup API’s data.</w:t>
       </w:r>
     </w:p>
     <w:p>
@@ -8275,6 +9324,155 @@
     </w:lvl>
   </w:abstractNum>
   <w:abstractNum w:abstractNumId="1" w15:restartNumberingAfterBreak="0">
+    <w:nsid w:val="14F2387D"/>
+    <w:multiLevelType w:val="multilevel"/>
+    <w:tmpl w:val="C6961B62"/>
+    <w:lvl w:ilvl="0">
+      <w:start w:val="1"/>
+      <w:numFmt w:val="bullet"/>
+      <w:lvlText w:val=""/>
+      <w:lvlJc w:val="left"/>
+      <w:pPr>
+        <w:tabs>
+          <w:tab w:val="num" w:pos="720"/>
+        </w:tabs>
+        <w:ind w:left="720" w:hanging="360"/>
+      </w:pPr>
+      <w:rPr>
+        <w:rFonts w:ascii="Symbol" w:hAnsi="Symbol" w:hint="default"/>
+        <w:sz w:val="20"/>
+      </w:rPr>
+    </w:lvl>
+    <w:lvl w:ilvl="1" w:tentative="1">
+      <w:start w:val="1"/>
+      <w:numFmt w:val="bullet"/>
+      <w:lvlText w:val=""/>
+      <w:lvlJc w:val="left"/>
+      <w:pPr>
+        <w:tabs>
+          <w:tab w:val="num" w:pos="1440"/>
+        </w:tabs>
+        <w:ind w:left="1440" w:hanging="360"/>
+      </w:pPr>
+      <w:rPr>
+        <w:rFonts w:ascii="Symbol" w:hAnsi="Symbol" w:hint="default"/>
+        <w:sz w:val="20"/>
+      </w:rPr>
+    </w:lvl>
+    <w:lvl w:ilvl="2" w:tentative="1">
+      <w:start w:val="1"/>
+      <w:numFmt w:val="bullet"/>
+      <w:lvlText w:val=""/>
+      <w:lvlJc w:val="left"/>
+      <w:pPr>
+        <w:tabs>
+          <w:tab w:val="num" w:pos="2160"/>
+        </w:tabs>
+        <w:ind w:left="2160" w:hanging="360"/>
+      </w:pPr>
+      <w:rPr>
+        <w:rFonts w:ascii="Symbol" w:hAnsi="Symbol" w:hint="default"/>
+        <w:sz w:val="20"/>
+      </w:rPr>
+    </w:lvl>
+    <w:lvl w:ilvl="3" w:tentative="1">
+      <w:start w:val="1"/>
+      <w:numFmt w:val="bullet"/>
+      <w:lvlText w:val=""/>
+      <w:lvlJc w:val="left"/>
+      <w:pPr>
+        <w:tabs>
+          <w:tab w:val="num" w:pos="2880"/>
+        </w:tabs>
+        <w:ind w:left="2880" w:hanging="360"/>
+      </w:pPr>
+      <w:rPr>
+        <w:rFonts w:ascii="Symbol" w:hAnsi="Symbol" w:hint="default"/>
+        <w:sz w:val="20"/>
+      </w:rPr>
+    </w:lvl>
+    <w:lvl w:ilvl="4" w:tentative="1">
+      <w:start w:val="1"/>
+      <w:numFmt w:val="bullet"/>
+      <w:lvlText w:val=""/>
+      <w:lvlJc w:val="left"/>
+      <w:pPr>
+        <w:tabs>
+          <w:tab w:val="num" w:pos="3600"/>
+        </w:tabs>
+        <w:ind w:left="3600" w:hanging="360"/>
+      </w:pPr>
+      <w:rPr>
+        <w:rFonts w:ascii="Symbol" w:hAnsi="Symbol" w:hint="default"/>
+        <w:sz w:val="20"/>
+      </w:rPr>
+    </w:lvl>
+    <w:lvl w:ilvl="5" w:tentative="1">
+      <w:start w:val="1"/>
+      <w:numFmt w:val="bullet"/>
+      <w:lvlText w:val=""/>
+      <w:lvlJc w:val="left"/>
+      <w:pPr>
+        <w:tabs>
+          <w:tab w:val="num" w:pos="4320"/>
+        </w:tabs>
+        <w:ind w:left="4320" w:hanging="360"/>
+      </w:pPr>
+      <w:rPr>
+        <w:rFonts w:ascii="Symbol" w:hAnsi="Symbol" w:hint="default"/>
+        <w:sz w:val="20"/>
+      </w:rPr>
+    </w:lvl>
+    <w:lvl w:ilvl="6" w:tentative="1">
+      <w:start w:val="1"/>
+      <w:numFmt w:val="bullet"/>
+      <w:lvlText w:val=""/>
+      <w:lvlJc w:val="left"/>
+      <w:pPr>
+        <w:tabs>
+          <w:tab w:val="num" w:pos="5040"/>
+        </w:tabs>
+        <w:ind w:left="5040" w:hanging="360"/>
+      </w:pPr>
+      <w:rPr>
+        <w:rFonts w:ascii="Symbol" w:hAnsi="Symbol" w:hint="default"/>
+        <w:sz w:val="20"/>
+      </w:rPr>
+    </w:lvl>
+    <w:lvl w:ilvl="7" w:tentative="1">
+      <w:start w:val="1"/>
+      <w:numFmt w:val="bullet"/>
+      <w:lvlText w:val=""/>
+      <w:lvlJc w:val="left"/>
+      <w:pPr>
+        <w:tabs>
+          <w:tab w:val="num" w:pos="5760"/>
+        </w:tabs>
+        <w:ind w:left="5760" w:hanging="360"/>
+      </w:pPr>
+      <w:rPr>
+        <w:rFonts w:ascii="Symbol" w:hAnsi="Symbol" w:hint="default"/>
+        <w:sz w:val="20"/>
+      </w:rPr>
+    </w:lvl>
+    <w:lvl w:ilvl="8" w:tentative="1">
+      <w:start w:val="1"/>
+      <w:numFmt w:val="bullet"/>
+      <w:lvlText w:val=""/>
+      <w:lvlJc w:val="left"/>
+      <w:pPr>
+        <w:tabs>
+          <w:tab w:val="num" w:pos="6480"/>
+        </w:tabs>
+        <w:ind w:left="6480" w:hanging="360"/>
+      </w:pPr>
+      <w:rPr>
+        <w:rFonts w:ascii="Symbol" w:hAnsi="Symbol" w:hint="default"/>
+        <w:sz w:val="20"/>
+      </w:rPr>
+    </w:lvl>
+  </w:abstractNum>
+  <w:abstractNum w:abstractNumId="2" w15:restartNumberingAfterBreak="0">
     <w:nsid w:val="16E61DC7"/>
     <w:multiLevelType w:val="multilevel"/>
     <w:tmpl w:val="2C9A7584"/>
@@ -8423,7 +9621,156 @@
       </w:rPr>
     </w:lvl>
   </w:abstractNum>
-  <w:abstractNum w:abstractNumId="2" w15:restartNumberingAfterBreak="0">
+  <w:abstractNum w:abstractNumId="3" w15:restartNumberingAfterBreak="0">
+    <w:nsid w:val="1BDC04B3"/>
+    <w:multiLevelType w:val="multilevel"/>
+    <w:tmpl w:val="FCA4A1EA"/>
+    <w:lvl w:ilvl="0">
+      <w:start w:val="1"/>
+      <w:numFmt w:val="bullet"/>
+      <w:lvlText w:val=""/>
+      <w:lvlJc w:val="left"/>
+      <w:pPr>
+        <w:tabs>
+          <w:tab w:val="num" w:pos="720"/>
+        </w:tabs>
+        <w:ind w:left="720" w:hanging="360"/>
+      </w:pPr>
+      <w:rPr>
+        <w:rFonts w:ascii="Symbol" w:hAnsi="Symbol" w:hint="default"/>
+        <w:sz w:val="20"/>
+      </w:rPr>
+    </w:lvl>
+    <w:lvl w:ilvl="1" w:tentative="1">
+      <w:start w:val="1"/>
+      <w:numFmt w:val="bullet"/>
+      <w:lvlText w:val=""/>
+      <w:lvlJc w:val="left"/>
+      <w:pPr>
+        <w:tabs>
+          <w:tab w:val="num" w:pos="1440"/>
+        </w:tabs>
+        <w:ind w:left="1440" w:hanging="360"/>
+      </w:pPr>
+      <w:rPr>
+        <w:rFonts w:ascii="Symbol" w:hAnsi="Symbol" w:hint="default"/>
+        <w:sz w:val="20"/>
+      </w:rPr>
+    </w:lvl>
+    <w:lvl w:ilvl="2" w:tentative="1">
+      <w:start w:val="1"/>
+      <w:numFmt w:val="bullet"/>
+      <w:lvlText w:val=""/>
+      <w:lvlJc w:val="left"/>
+      <w:pPr>
+        <w:tabs>
+          <w:tab w:val="num" w:pos="2160"/>
+        </w:tabs>
+        <w:ind w:left="2160" w:hanging="360"/>
+      </w:pPr>
+      <w:rPr>
+        <w:rFonts w:ascii="Symbol" w:hAnsi="Symbol" w:hint="default"/>
+        <w:sz w:val="20"/>
+      </w:rPr>
+    </w:lvl>
+    <w:lvl w:ilvl="3" w:tentative="1">
+      <w:start w:val="1"/>
+      <w:numFmt w:val="bullet"/>
+      <w:lvlText w:val=""/>
+      <w:lvlJc w:val="left"/>
+      <w:pPr>
+        <w:tabs>
+          <w:tab w:val="num" w:pos="2880"/>
+        </w:tabs>
+        <w:ind w:left="2880" w:hanging="360"/>
+      </w:pPr>
+      <w:rPr>
+        <w:rFonts w:ascii="Symbol" w:hAnsi="Symbol" w:hint="default"/>
+        <w:sz w:val="20"/>
+      </w:rPr>
+    </w:lvl>
+    <w:lvl w:ilvl="4" w:tentative="1">
+      <w:start w:val="1"/>
+      <w:numFmt w:val="bullet"/>
+      <w:lvlText w:val=""/>
+      <w:lvlJc w:val="left"/>
+      <w:pPr>
+        <w:tabs>
+          <w:tab w:val="num" w:pos="3600"/>
+        </w:tabs>
+        <w:ind w:left="3600" w:hanging="360"/>
+      </w:pPr>
+      <w:rPr>
+        <w:rFonts w:ascii="Symbol" w:hAnsi="Symbol" w:hint="default"/>
+        <w:sz w:val="20"/>
+      </w:rPr>
+    </w:lvl>
+    <w:lvl w:ilvl="5" w:tentative="1">
+      <w:start w:val="1"/>
+      <w:numFmt w:val="bullet"/>
+      <w:lvlText w:val=""/>
+      <w:lvlJc w:val="left"/>
+      <w:pPr>
+        <w:tabs>
+          <w:tab w:val="num" w:pos="4320"/>
+        </w:tabs>
+        <w:ind w:left="4320" w:hanging="360"/>
+      </w:pPr>
+      <w:rPr>
+        <w:rFonts w:ascii="Symbol" w:hAnsi="Symbol" w:hint="default"/>
+        <w:sz w:val="20"/>
+      </w:rPr>
+    </w:lvl>
+    <w:lvl w:ilvl="6" w:tentative="1">
+      <w:start w:val="1"/>
+      <w:numFmt w:val="bullet"/>
+      <w:lvlText w:val=""/>
+      <w:lvlJc w:val="left"/>
+      <w:pPr>
+        <w:tabs>
+          <w:tab w:val="num" w:pos="5040"/>
+        </w:tabs>
+        <w:ind w:left="5040" w:hanging="360"/>
+      </w:pPr>
+      <w:rPr>
+        <w:rFonts w:ascii="Symbol" w:hAnsi="Symbol" w:hint="default"/>
+        <w:sz w:val="20"/>
+      </w:rPr>
+    </w:lvl>
+    <w:lvl w:ilvl="7" w:tentative="1">
+      <w:start w:val="1"/>
+      <w:numFmt w:val="bullet"/>
+      <w:lvlText w:val=""/>
+      <w:lvlJc w:val="left"/>
+      <w:pPr>
+        <w:tabs>
+          <w:tab w:val="num" w:pos="5760"/>
+        </w:tabs>
+        <w:ind w:left="5760" w:hanging="360"/>
+      </w:pPr>
+      <w:rPr>
+        <w:rFonts w:ascii="Symbol" w:hAnsi="Symbol" w:hint="default"/>
+        <w:sz w:val="20"/>
+      </w:rPr>
+    </w:lvl>
+    <w:lvl w:ilvl="8" w:tentative="1">
+      <w:start w:val="1"/>
+      <w:numFmt w:val="bullet"/>
+      <w:lvlText w:val=""/>
+      <w:lvlJc w:val="left"/>
+      <w:pPr>
+        <w:tabs>
+          <w:tab w:val="num" w:pos="6480"/>
+        </w:tabs>
+        <w:ind w:left="6480" w:hanging="360"/>
+      </w:pPr>
+      <w:rPr>
+        <w:rFonts w:ascii="Symbol" w:hAnsi="Symbol" w:hint="default"/>
+        <w:sz w:val="20"/>
+      </w:rPr>
+    </w:lvl>
+  </w:abstractNum>
+  <w:abstractNum w:abstractNumId="4" w15:restartNumberingAfterBreak="0">
     <w:nsid w:val="252418BC"/>
     <w:multiLevelType w:val="multilevel"/>
     <w:tmpl w:val="0EDA3B06"/>
@@ -8572,7 +9919,7 @@
       </w:rPr>
     </w:lvl>
   </w:abstractNum>
-  <w:abstractNum w:abstractNumId="3" w15:restartNumberingAfterBreak="0">
+  <w:abstractNum w:abstractNumId="5" w15:restartNumberingAfterBreak="0">
     <w:nsid w:val="26C50C80"/>
     <w:multiLevelType w:val="multilevel"/>
     <w:tmpl w:val="7EF87930"/>
@@ -8721,7 +10068,7 @@
       </w:rPr>
     </w:lvl>
   </w:abstractNum>
-  <w:abstractNum w:abstractNumId="4" w15:restartNumberingAfterBreak="0">
+  <w:abstractNum w:abstractNumId="6" w15:restartNumberingAfterBreak="0">
     <w:nsid w:val="28545E80"/>
     <w:multiLevelType w:val="multilevel"/>
     <w:tmpl w:val="2A6821AE"/>
@@ -8870,7 +10217,120 @@
       </w:rPr>
     </w:lvl>
   </w:abstractNum>
-  <w:abstractNum w:abstractNumId="5" w15:restartNumberingAfterBreak="0">
+  <w:abstractNum w:abstractNumId="7" w15:restartNumberingAfterBreak="0">
+    <w:nsid w:val="290A1C2B"/>
+    <w:multiLevelType w:val="hybridMultilevel"/>
+    <w:tmpl w:val="C4C8CE62"/>
+    <w:lvl w:ilvl="0" w:tplc="04090001">
+      <w:start w:val="1"/>
+      <w:numFmt w:val="bullet"/>
+      <w:lvlText w:val=""/>
+      <w:lvlJc w:val="left"/>
+      <w:pPr>
+        <w:ind w:left="720" w:hanging="360"/>
+      </w:pPr>
+      <w:rPr>
+        <w:rFonts w:ascii="Symbol" w:hAnsi="Symbol" w:hint="default"/>
+      </w:rPr>
+    </w:lvl>
+    <w:lvl w:ilvl="1" w:tplc="04090003" w:tentative="1">
+      <w:start w:val="1"/>
+      <w:numFmt w:val="bullet"/>
+      <w:lvlText w:val="o"/>
+      <w:lvlJc w:val="left"/>
+      <w:pPr>
+        <w:ind w:left="1440" w:hanging="360"/>
+      </w:pPr>
+      <w:rPr>
+        <w:rFonts w:ascii="Courier New" w:hAnsi="Courier New" w:cs="Courier New" w:hint="default"/>
+      </w:rPr>
+    </w:lvl>
+    <w:lvl w:ilvl="2" w:tplc="04090005" w:tentative="1">
+      <w:start w:val="1"/>
+      <w:numFmt w:val="bullet"/>
+      <w:lvlText w:val=""/>
+      <w:lvlJc w:val="left"/>
+      <w:pPr>
+        <w:ind w:left="2160" w:hanging="360"/>
+      </w:pPr>
+      <w:rPr>
+        <w:rFonts w:ascii="Wingdings" w:hAnsi="Wingdings" w:hint="default"/>
+      </w:rPr>
+    </w:lvl>
+    <w:lvl w:ilvl="3" w:tplc="04090001" w:tentative="1">
+      <w:start w:val="1"/>
+      <w:numFmt w:val="bullet"/>
+      <w:lvlText w:val=""/>
+      <w:lvlJc w:val="left"/>
+      <w:pPr>
+        <w:ind w:left="2880" w:hanging="360"/>
+      </w:pPr>
+      <w:rPr>
+        <w:rFonts w:ascii="Symbol" w:hAnsi="Symbol" w:hint="default"/>
+      </w:rPr>
+    </w:lvl>
+    <w:lvl w:ilvl="4" w:tplc="04090003" w:tentative="1">
+      <w:start w:val="1"/>
+      <w:numFmt w:val="bullet"/>
+      <w:lvlText w:val="o"/>
+      <w:lvlJc w:val="left"/>
+      <w:pPr>
+        <w:ind w:left="3600" w:hanging="360"/>
+      </w:pPr>
+      <w:rPr>
+        <w:rFonts w:ascii="Courier New" w:hAnsi="Courier New" w:cs="Courier New" w:hint="default"/>
+      </w:rPr>
+    </w:lvl>
+    <w:lvl w:ilvl="5" w:tplc="04090005" w:tentative="1">
+      <w:start w:val="1"/>
+      <w:numFmt w:val="bullet"/>
+      <w:lvlText w:val=""/>
+      <w:lvlJc w:val="left"/>
+      <w:pPr>
+        <w:ind w:left="4320" w:hanging="360"/>
+      </w:pPr>
+      <w:rPr>
+        <w:rFonts w:ascii="Wingdings" w:hAnsi="Wingdings" w:hint="default"/>
+      </w:rPr>
+    </w:lvl>
+    <w:lvl w:ilvl="6" w:tplc="04090001" w:tentative="1">
+      <w:start w:val="1"/>
+      <w:numFmt w:val="bullet"/>
+      <w:lvlText w:val=""/>
+      <w:lvlJc w:val="left"/>
+      <w:pPr>
+        <w:ind w:left="5040" w:hanging="360"/>
+      </w:pPr>
+      <w:rPr>
+        <w:rFonts w:ascii="Symbol" w:hAnsi="Symbol" w:hint="default"/>
+      </w:rPr>
+    </w:lvl>
+    <w:lvl w:ilvl="7" w:tplc="04090003" w:tentative="1">
+      <w:start w:val="1"/>
+      <w:numFmt w:val="bullet"/>
+      <w:lvlText w:val="o"/>
+      <w:lvlJc w:val="left"/>
+      <w:pPr>
+        <w:ind w:left="5760" w:hanging="360"/>
+      </w:pPr>
+      <w:rPr>
+        <w:rFonts w:ascii="Courier New" w:hAnsi="Courier New" w:cs="Courier New" w:hint="default"/>
+      </w:rPr>
+    </w:lvl>
+    <w:lvl w:ilvl="8" w:tplc="04090005" w:tentative="1">
+      <w:start w:val="1"/>
+      <w:numFmt w:val="bullet"/>
+      <w:lvlText w:val=""/>
+      <w:lvlJc w:val="left"/>
+      <w:pPr>
+        <w:ind w:left="6480" w:hanging="360"/>
+      </w:pPr>
+      <w:rPr>
+        <w:rFonts w:ascii="Wingdings" w:hAnsi="Wingdings" w:hint="default"/>
+      </w:rPr>
+    </w:lvl>
+  </w:abstractNum>
+  <w:abstractNum w:abstractNumId="8" w15:restartNumberingAfterBreak="0">
     <w:nsid w:val="2B46644F"/>
     <w:multiLevelType w:val="multilevel"/>
     <w:tmpl w:val="E03E583E"/>
@@ -9019,7 +10479,7 @@
       </w:rPr>
     </w:lvl>
   </w:abstractNum>
-  <w:abstractNum w:abstractNumId="6" w15:restartNumberingAfterBreak="0">
+  <w:abstractNum w:abstractNumId="9" w15:restartNumberingAfterBreak="0">
     <w:nsid w:val="334C2D77"/>
     <w:multiLevelType w:val="multilevel"/>
     <w:tmpl w:val="B8F0470E"/>
@@ -9168,7 +10628,120 @@
       </w:rPr>
     </w:lvl>
   </w:abstractNum>
-  <w:abstractNum w:abstractNumId="7" w15:restartNumberingAfterBreak="0">
+  <w:abstractNum w:abstractNumId="10" w15:restartNumberingAfterBreak="0">
+    <w:nsid w:val="370E4DFF"/>
+    <w:multiLevelType w:val="hybridMultilevel"/>
+    <w:tmpl w:val="FB907252"/>
+    <w:lvl w:ilvl="0" w:tplc="04090005">
+      <w:start w:val="1"/>
+      <w:numFmt w:val="bullet"/>
+      <w:lvlText w:val=""/>
+      <w:lvlJc w:val="left"/>
+      <w:pPr>
+        <w:ind w:left="720" w:hanging="360"/>
+      </w:pPr>
+      <w:rPr>
+        <w:rFonts w:ascii="Wingdings" w:hAnsi="Wingdings" w:hint="default"/>
+      </w:rPr>
+    </w:lvl>
+    <w:lvl w:ilvl="1" w:tplc="04090003" w:tentative="1">
+      <w:start w:val="1"/>
+      <w:numFmt w:val="bullet"/>
+      <w:lvlText w:val="o"/>
+      <w:lvlJc w:val="left"/>
+      <w:pPr>
+        <w:ind w:left="1440" w:hanging="360"/>
+      </w:pPr>
+      <w:rPr>
+        <w:rFonts w:ascii="Courier New" w:hAnsi="Courier New" w:cs="Courier New" w:hint="default"/>
+      </w:rPr>
+    </w:lvl>
+    <w:lvl w:ilvl="2" w:tplc="04090005" w:tentative="1">
+      <w:start w:val="1"/>
+      <w:numFmt w:val="bullet"/>
+      <w:lvlText w:val=""/>
+      <w:lvlJc w:val="left"/>
+      <w:pPr>
+        <w:ind w:left="2160" w:hanging="360"/>
+      </w:pPr>
+      <w:rPr>
+        <w:rFonts w:ascii="Wingdings" w:hAnsi="Wingdings" w:hint="default"/>
+      </w:rPr>
+    </w:lvl>
+    <w:lvl w:ilvl="3" w:tplc="04090001" w:tentative="1">
+      <w:start w:val="1"/>
+      <w:numFmt w:val="bullet"/>
+      <w:lvlText w:val=""/>
+      <w:lvlJc w:val="left"/>
+      <w:pPr>
+        <w:ind w:left="2880" w:hanging="360"/>
+      </w:pPr>
+      <w:rPr>
+        <w:rFonts w:ascii="Symbol" w:hAnsi="Symbol" w:hint="default"/>
+      </w:rPr>
+    </w:lvl>
+    <w:lvl w:ilvl="4" w:tplc="04090003" w:tentative="1">
+      <w:start w:val="1"/>
+      <w:numFmt w:val="bullet"/>
+      <w:lvlText w:val="o"/>
+      <w:lvlJc w:val="left"/>
+      <w:pPr>
+        <w:ind w:left="3600" w:hanging="360"/>
+      </w:pPr>
+      <w:rPr>
+        <w:rFonts w:ascii="Courier New" w:hAnsi="Courier New" w:cs="Courier New" w:hint="default"/>
+      </w:rPr>
+    </w:lvl>
+    <w:lvl w:ilvl="5" w:tplc="04090005" w:tentative="1">
+      <w:start w:val="1"/>
+      <w:numFmt w:val="bullet"/>
+      <w:lvlText w:val=""/>
+      <w:lvlJc w:val="left"/>
+      <w:pPr>
+        <w:ind w:left="4320" w:hanging="360"/>
+      </w:pPr>
+      <w:rPr>
+        <w:rFonts w:ascii="Wingdings" w:hAnsi="Wingdings" w:hint="default"/>
+      </w:rPr>
+    </w:lvl>
+    <w:lvl w:ilvl="6" w:tplc="04090001" w:tentative="1">
+      <w:start w:val="1"/>
+      <w:numFmt w:val="bullet"/>
+      <w:lvlText w:val=""/>
+      <w:lvlJc w:val="left"/>
+      <w:pPr>
+        <w:ind w:left="5040" w:hanging="360"/>
+      </w:pPr>
+      <w:rPr>
+        <w:rFonts w:ascii="Symbol" w:hAnsi="Symbol" w:hint="default"/>
+      </w:rPr>
+    </w:lvl>
+    <w:lvl w:ilvl="7" w:tplc="04090003" w:tentative="1">
+      <w:start w:val="1"/>
+      <w:numFmt w:val="bullet"/>
+      <w:lvlText w:val="o"/>
+      <w:lvlJc w:val="left"/>
+      <w:pPr>
+        <w:ind w:left="5760" w:hanging="360"/>
+      </w:pPr>
+      <w:rPr>
+        <w:rFonts w:ascii="Courier New" w:hAnsi="Courier New" w:cs="Courier New" w:hint="default"/>
+      </w:rPr>
+    </w:lvl>
+    <w:lvl w:ilvl="8" w:tplc="04090005" w:tentative="1">
+      <w:start w:val="1"/>
+      <w:numFmt w:val="bullet"/>
+      <w:lvlText w:val=""/>
+      <w:lvlJc w:val="left"/>
+      <w:pPr>
+        <w:ind w:left="6480" w:hanging="360"/>
+      </w:pPr>
+      <w:rPr>
+        <w:rFonts w:ascii="Wingdings" w:hAnsi="Wingdings" w:hint="default"/>
+      </w:rPr>
+    </w:lvl>
+  </w:abstractNum>
+  <w:abstractNum w:abstractNumId="11" w15:restartNumberingAfterBreak="0">
     <w:nsid w:val="44F241DE"/>
     <w:multiLevelType w:val="multilevel"/>
     <w:tmpl w:val="30DE2B22"/>
@@ -9317,7 +10890,7 @@
       </w:rPr>
     </w:lvl>
   </w:abstractNum>
-  <w:abstractNum w:abstractNumId="8" w15:restartNumberingAfterBreak="0">
+  <w:abstractNum w:abstractNumId="12" w15:restartNumberingAfterBreak="0">
     <w:nsid w:val="464934D9"/>
     <w:multiLevelType w:val="multilevel"/>
     <w:tmpl w:val="49A250C0"/>
@@ -9466,7 +11039,7 @@
       </w:rPr>
     </w:lvl>
   </w:abstractNum>
-  <w:abstractNum w:abstractNumId="9" w15:restartNumberingAfterBreak="0">
+  <w:abstractNum w:abstractNumId="13" w15:restartNumberingAfterBreak="0">
     <w:nsid w:val="475C4D04"/>
     <w:multiLevelType w:val="hybridMultilevel"/>
     <w:tmpl w:val="CC5EBD6A"/>
@@ -9579,7 +11152,7 @@
       </w:rPr>
     </w:lvl>
   </w:abstractNum>
-  <w:abstractNum w:abstractNumId="10" w15:restartNumberingAfterBreak="0">
+  <w:abstractNum w:abstractNumId="14" w15:restartNumberingAfterBreak="0">
     <w:nsid w:val="4A6E34F4"/>
     <w:multiLevelType w:val="multilevel"/>
     <w:tmpl w:val="4E0CB1D4"/>
@@ -9728,7 +11301,7 @@
       </w:rPr>
     </w:lvl>
   </w:abstractNum>
-  <w:abstractNum w:abstractNumId="11" w15:restartNumberingAfterBreak="0">
+  <w:abstractNum w:abstractNumId="15" w15:restartNumberingAfterBreak="0">
     <w:nsid w:val="4B6076B2"/>
     <w:multiLevelType w:val="multilevel"/>
     <w:tmpl w:val="CB3AFBF4"/>
@@ -9877,7 +11450,7 @@
       </w:rPr>
     </w:lvl>
   </w:abstractNum>
-  <w:abstractNum w:abstractNumId="12" w15:restartNumberingAfterBreak="0">
+  <w:abstractNum w:abstractNumId="16" w15:restartNumberingAfterBreak="0">
     <w:nsid w:val="517079EB"/>
     <w:multiLevelType w:val="multilevel"/>
     <w:tmpl w:val="07DCBE9C"/>
@@ -10026,7 +11599,7 @@
       </w:rPr>
     </w:lvl>
   </w:abstractNum>
-  <w:abstractNum w:abstractNumId="13" w15:restartNumberingAfterBreak="0">
+  <w:abstractNum w:abstractNumId="17" w15:restartNumberingAfterBreak="0">
     <w:nsid w:val="542A0D33"/>
     <w:multiLevelType w:val="multilevel"/>
     <w:tmpl w:val="40BE4DAA"/>
@@ -10175,7 +11748,7 @@
       </w:rPr>
     </w:lvl>
   </w:abstractNum>
-  <w:abstractNum w:abstractNumId="14" w15:restartNumberingAfterBreak="0">
+  <w:abstractNum w:abstractNumId="18" w15:restartNumberingAfterBreak="0">
     <w:nsid w:val="5D5F4FEF"/>
     <w:multiLevelType w:val="multilevel"/>
     <w:tmpl w:val="8C145AAC"/>
@@ -10324,7 +11897,7 @@
       </w:rPr>
     </w:lvl>
   </w:abstractNum>
-  <w:abstractNum w:abstractNumId="15" w15:restartNumberingAfterBreak="0">
+  <w:abstractNum w:abstractNumId="19" w15:restartNumberingAfterBreak="0">
     <w:nsid w:val="63A62864"/>
     <w:multiLevelType w:val="multilevel"/>
     <w:tmpl w:val="91866F48"/>
@@ -10473,7 +12046,7 @@
       </w:rPr>
     </w:lvl>
   </w:abstractNum>
-  <w:abstractNum w:abstractNumId="16" w15:restartNumberingAfterBreak="0">
+  <w:abstractNum w:abstractNumId="20" w15:restartNumberingAfterBreak="0">
     <w:nsid w:val="66786718"/>
     <w:multiLevelType w:val="multilevel"/>
     <w:tmpl w:val="9C2AA666"/>
@@ -10622,7 +12195,7 @@
       </w:rPr>
     </w:lvl>
   </w:abstractNum>
-  <w:abstractNum w:abstractNumId="17" w15:restartNumberingAfterBreak="0">
+  <w:abstractNum w:abstractNumId="21" w15:restartNumberingAfterBreak="0">
     <w:nsid w:val="6707425D"/>
     <w:multiLevelType w:val="hybridMultilevel"/>
     <w:tmpl w:val="2B86023A"/>
@@ -10734,7 +12307,7 @@
       </w:rPr>
     </w:lvl>
   </w:abstractNum>
-  <w:abstractNum w:abstractNumId="18" w15:restartNumberingAfterBreak="0">
+  <w:abstractNum w:abstractNumId="22" w15:restartNumberingAfterBreak="0">
     <w:nsid w:val="70F64C3B"/>
     <w:multiLevelType w:val="multilevel"/>
     <w:tmpl w:val="50A0A21C"/>
@@ -10883,7 +12456,7 @@
       </w:rPr>
     </w:lvl>
   </w:abstractNum>
-  <w:abstractNum w:abstractNumId="19" w15:restartNumberingAfterBreak="0">
+  <w:abstractNum w:abstractNumId="23" w15:restartNumberingAfterBreak="0">
     <w:nsid w:val="717A28AE"/>
     <w:multiLevelType w:val="multilevel"/>
     <w:tmpl w:val="9E909174"/>
@@ -11032,65 +12605,192 @@
       </w:rPr>
     </w:lvl>
   </w:abstractNum>
+  <w:abstractNum w:abstractNumId="24" w15:restartNumberingAfterBreak="0">
+    <w:nsid w:val="761A0DC0"/>
+    <w:multiLevelType w:val="hybridMultilevel"/>
+    <w:tmpl w:val="78B4F310"/>
+    <w:lvl w:ilvl="0" w:tplc="542457D0">
+      <w:numFmt w:val="bullet"/>
+      <w:lvlText w:val="-"/>
+      <w:lvlJc w:val="left"/>
+      <w:pPr>
+        <w:ind w:left="720" w:hanging="360"/>
+      </w:pPr>
+      <w:rPr>
+        <w:rFonts w:ascii="Segoe UI" w:eastAsia="Times New Roman" w:hAnsi="Segoe UI" w:cs="Segoe UI" w:hint="default"/>
+      </w:rPr>
+    </w:lvl>
+    <w:lvl w:ilvl="1" w:tplc="04090003" w:tentative="1">
+      <w:start w:val="1"/>
+      <w:numFmt w:val="bullet"/>
+      <w:lvlText w:val="o"/>
+      <w:lvlJc w:val="left"/>
+      <w:pPr>
+        <w:ind w:left="1440" w:hanging="360"/>
+      </w:pPr>
+      <w:rPr>
+        <w:rFonts w:ascii="Courier New" w:hAnsi="Courier New" w:cs="Courier New" w:hint="default"/>
+      </w:rPr>
+    </w:lvl>
+    <w:lvl w:ilvl="2" w:tplc="04090005" w:tentative="1">
+      <w:start w:val="1"/>
+      <w:numFmt w:val="bullet"/>
+      <w:lvlText w:val=""/>
+      <w:lvlJc w:val="left"/>
+      <w:pPr>
+        <w:ind w:left="2160" w:hanging="360"/>
+      </w:pPr>
+      <w:rPr>
+        <w:rFonts w:ascii="Wingdings" w:hAnsi="Wingdings" w:hint="default"/>
+      </w:rPr>
+    </w:lvl>
+    <w:lvl w:ilvl="3" w:tplc="04090001" w:tentative="1">
+      <w:start w:val="1"/>
+      <w:numFmt w:val="bullet"/>
+      <w:lvlText w:val=""/>
+      <w:lvlJc w:val="left"/>
+      <w:pPr>
+        <w:ind w:left="2880" w:hanging="360"/>
+      </w:pPr>
+      <w:rPr>
+        <w:rFonts w:ascii="Symbol" w:hAnsi="Symbol" w:hint="default"/>
+      </w:rPr>
+    </w:lvl>
+    <w:lvl w:ilvl="4" w:tplc="04090003" w:tentative="1">
+      <w:start w:val="1"/>
+      <w:numFmt w:val="bullet"/>
+      <w:lvlText w:val="o"/>
+      <w:lvlJc w:val="left"/>
+      <w:pPr>
+        <w:ind w:left="3600" w:hanging="360"/>
+      </w:pPr>
+      <w:rPr>
+        <w:rFonts w:ascii="Courier New" w:hAnsi="Courier New" w:cs="Courier New" w:hint="default"/>
+      </w:rPr>
+    </w:lvl>
+    <w:lvl w:ilvl="5" w:tplc="04090005" w:tentative="1">
+      <w:start w:val="1"/>
+      <w:numFmt w:val="bullet"/>
+      <w:lvlText w:val=""/>
+      <w:lvlJc w:val="left"/>
+      <w:pPr>
+        <w:ind w:left="4320" w:hanging="360"/>
+      </w:pPr>
+      <w:rPr>
+        <w:rFonts w:ascii="Wingdings" w:hAnsi="Wingdings" w:hint="default"/>
+      </w:rPr>
+    </w:lvl>
+    <w:lvl w:ilvl="6" w:tplc="04090001" w:tentative="1">
+      <w:start w:val="1"/>
+      <w:numFmt w:val="bullet"/>
+      <w:lvlText w:val=""/>
+      <w:lvlJc w:val="left"/>
+      <w:pPr>
+        <w:ind w:left="5040" w:hanging="360"/>
+      </w:pPr>
+      <w:rPr>
+        <w:rFonts w:ascii="Symbol" w:hAnsi="Symbol" w:hint="default"/>
+      </w:rPr>
+    </w:lvl>
+    <w:lvl w:ilvl="7" w:tplc="04090003" w:tentative="1">
+      <w:start w:val="1"/>
+      <w:numFmt w:val="bullet"/>
+      <w:lvlText w:val="o"/>
+      <w:lvlJc w:val="left"/>
+      <w:pPr>
+        <w:ind w:left="5760" w:hanging="360"/>
+      </w:pPr>
+      <w:rPr>
+        <w:rFonts w:ascii="Courier New" w:hAnsi="Courier New" w:cs="Courier New" w:hint="default"/>
+      </w:rPr>
+    </w:lvl>
+    <w:lvl w:ilvl="8" w:tplc="04090005" w:tentative="1">
+      <w:start w:val="1"/>
+      <w:numFmt w:val="bullet"/>
+      <w:lvlText w:val=""/>
+      <w:lvlJc w:val="left"/>
+      <w:pPr>
+        <w:ind w:left="6480" w:hanging="360"/>
+      </w:pPr>
+      <w:rPr>
+        <w:rFonts w:ascii="Wingdings" w:hAnsi="Wingdings" w:hint="default"/>
+      </w:rPr>
+    </w:lvl>
+  </w:abstractNum>
   <w:num w:numId="1">
-    <w:abstractNumId w:val="6"/>
+    <w:abstractNumId w:val="9"/>
   </w:num>
   <w:num w:numId="2">
-    <w:abstractNumId w:val="3"/>
+    <w:abstractNumId w:val="5"/>
   </w:num>
   <w:num w:numId="3">
-    <w:abstractNumId w:val="13"/>
+    <w:abstractNumId w:val="17"/>
   </w:num>
   <w:num w:numId="4">
-    <w:abstractNumId w:val="15"/>
+    <w:abstractNumId w:val="19"/>
   </w:num>
   <w:num w:numId="5">
-    <w:abstractNumId w:val="10"/>
+    <w:abstractNumId w:val="14"/>
   </w:num>
   <w:num w:numId="6">
-    <w:abstractNumId w:val="7"/>
+    <w:abstractNumId w:val="11"/>
   </w:num>
   <w:num w:numId="7">
     <w:abstractNumId w:val="0"/>
   </w:num>
   <w:num w:numId="8">
+    <w:abstractNumId w:val="6"/>
+  </w:num>
+  <w:num w:numId="9">
+    <w:abstractNumId w:val="15"/>
+  </w:num>
+  <w:num w:numId="10">
     <w:abstractNumId w:val="4"/>
   </w:num>
-  <w:num w:numId="9">
-    <w:abstractNumId w:val="11"/>
+  <w:num w:numId="11">
+    <w:abstractNumId w:val="20"/>
   </w:num>
-  <w:num w:numId="10">
+  <w:num w:numId="12">
     <w:abstractNumId w:val="2"/>
   </w:num>
-  <w:num w:numId="11">
+  <w:num w:numId="13">
+    <w:abstractNumId w:val="23"/>
+  </w:num>
+  <w:num w:numId="14">
+    <w:abstractNumId w:val="12"/>
+  </w:num>
+  <w:num w:numId="15">
+    <w:abstractNumId w:val="8"/>
+  </w:num>
+  <w:num w:numId="16">
     <w:abstractNumId w:val="16"/>
   </w:num>
-  <w:num w:numId="12">
+  <w:num w:numId="17">
+    <w:abstractNumId w:val="21"/>
+  </w:num>
+  <w:num w:numId="18">
+    <w:abstractNumId w:val="13"/>
+  </w:num>
+  <w:num w:numId="19">
+    <w:abstractNumId w:val="18"/>
+  </w:num>
+  <w:num w:numId="20">
+    <w:abstractNumId w:val="22"/>
+  </w:num>
+  <w:num w:numId="21">
+    <w:abstractNumId w:val="3"/>
+  </w:num>
+  <w:num w:numId="22">
     <w:abstractNumId w:val="1"/>
   </w:num>
-  <w:num w:numId="13">
-    <w:abstractNumId w:val="19"/>
+  <w:num w:numId="23">
+    <w:abstractNumId w:val="24"/>
   </w:num>
-  <w:num w:numId="14">
-    <w:abstractNumId w:val="8"/>
+  <w:num w:numId="24">
+    <w:abstractNumId w:val="10"/>
   </w:num>
-  <w:num w:numId="15">
-    <w:abstractNumId w:val="5"/>
-  </w:num>
-  <w:num w:numId="16">
-    <w:abstractNumId w:val="12"/>
-  </w:num>
-  <w:num w:numId="17">
-    <w:abstractNumId w:val="17"/>
-  </w:num>
-  <w:num w:numId="18">
-    <w:abstractNumId w:val="9"/>
-  </w:num>
-  <w:num w:numId="19">
-    <w:abstractNumId w:val="14"/>
-  </w:num>
-  <w:num w:numId="20">
-    <w:abstractNumId w:val="18"/>
+  <w:num w:numId="25">
+    <w:abstractNumId w:val="7"/>
   </w:num>
 </w:numbering>
 </file>

</xml_diff>